<commit_message>
upd models and new results
</commit_message>
<xml_diff>
--- a/Specifiche tecniche del software.docx
+++ b/Specifiche tecniche del software.docx
@@ -6,7 +6,7 @@
       <w:pPr>
         <w:shd w:val="clear" w:color="auto" w:fill="FFFFFF"/>
         <w:spacing w:before="240" w:line="339" w:lineRule="atLeast"/>
-        <w:jc w:val="both"/>
+        <w:jc w:val="center"/>
         <w:outlineLvl w:val="0"/>
         <w:rPr>
           <w:rFonts w:ascii="Calibri Light" w:eastAsia="Times New Roman" w:hAnsi="Calibri Light" w:cs="Calibri Light"/>
@@ -40,67 +40,7 @@
           <w:lang w:val="it-IT" w:eastAsia="it-IT"/>
           <w14:ligatures w14:val="none"/>
         </w:rPr>
-        <w:t xml:space="preserve"> – Predizione di carichi di potenza ospedalieri con Intelligenza Artificiale: Power</w:t>
-      </w:r>
-      <w:r>
-        <w:rPr>
-          <w:rFonts w:ascii="Calibri Light" w:eastAsia="Times New Roman" w:hAnsi="Calibri Light" w:cs="Calibri Light"/>
-          <w:color w:val="2F5496"/>
-          <w:kern w:val="36"/>
-          <w:sz w:val="32"/>
-          <w:szCs w:val="32"/>
-          <w:lang w:val="it-IT" w:eastAsia="it-IT"/>
-          <w14:ligatures w14:val="none"/>
-        </w:rPr>
-        <w:t>-</w:t>
-      </w:r>
-      <w:r>
-        <w:rPr>
-          <w:rFonts w:ascii="Calibri Light" w:eastAsia="Times New Roman" w:hAnsi="Calibri Light" w:cs="Calibri Light"/>
-          <w:color w:val="2F5496"/>
-          <w:kern w:val="36"/>
-          <w:sz w:val="32"/>
-          <w:szCs w:val="32"/>
-          <w:lang w:val="it-IT" w:eastAsia="it-IT"/>
-          <w14:ligatures w14:val="none"/>
-        </w:rPr>
-        <w:t>Forecast</w:t>
-      </w:r>
-      <w:r>
-        <w:rPr>
-          <w:rFonts w:ascii="Calibri Light" w:eastAsia="Times New Roman" w:hAnsi="Calibri Light" w:cs="Calibri Light"/>
-          <w:color w:val="2F5496"/>
-          <w:kern w:val="36"/>
-          <w:sz w:val="32"/>
-          <w:szCs w:val="32"/>
-          <w:lang w:val="it-IT" w:eastAsia="it-IT"/>
-          <w14:ligatures w14:val="none"/>
-        </w:rPr>
-        <w:t>-</w:t>
-      </w:r>
-      <w:r>
-        <w:rPr>
-          <w:rFonts w:ascii="Calibri Light" w:eastAsia="Times New Roman" w:hAnsi="Calibri Light" w:cs="Calibri Light"/>
-          <w:color w:val="2F5496"/>
-          <w:kern w:val="36"/>
-          <w:sz w:val="32"/>
-          <w:szCs w:val="32"/>
-          <w:lang w:val="it-IT" w:eastAsia="it-IT"/>
-          <w14:ligatures w14:val="none"/>
-        </w:rPr>
-        <w:t>AI</w:t>
-      </w:r>
-      <w:r>
-        <w:rPr>
-          <w:rFonts w:ascii="Calibri Light" w:eastAsia="Times New Roman" w:hAnsi="Calibri Light" w:cs="Calibri Light"/>
-          <w:color w:val="2F5496"/>
-          <w:kern w:val="36"/>
-          <w:sz w:val="32"/>
-          <w:szCs w:val="32"/>
-          <w:lang w:val="it-IT" w:eastAsia="it-IT"/>
-          <w14:ligatures w14:val="none"/>
-        </w:rPr>
-        <w:t xml:space="preserve"> (PFAI)</w:t>
+        <w:t xml:space="preserve"> – Predizione di carichi di potenza ospedalieri con Intelligenza Artificiale</w:t>
       </w:r>
     </w:p>
     <w:p>
@@ -161,7 +101,27 @@
           <w:lang w:val="it-IT" w:eastAsia="it-IT"/>
           <w14:ligatures w14:val="none"/>
         </w:rPr>
-        <w:t>Prevedere il consumo di energia elettrica degli ospedali. In questo modo si riescono a prevedere con precisione i costi e ottimizzare l’allocazione dei fondi da parte del Ministero.</w:t>
+        <w:t>Prevedere il consumo di energia elettrica degli ospedali</w:t>
+      </w:r>
+      <w:r>
+        <w:rPr>
+          <w:rFonts w:ascii="Arial" w:eastAsia="Times New Roman" w:hAnsi="Arial" w:cs="Arial"/>
+          <w:color w:val="222222"/>
+          <w:kern w:val="0"/>
+          <w:lang w:val="it-IT" w:eastAsia="it-IT"/>
+          <w14:ligatures w14:val="none"/>
+        </w:rPr>
+        <w:t>/strutture sanitarie</w:t>
+      </w:r>
+      <w:r>
+        <w:rPr>
+          <w:rFonts w:ascii="Arial" w:eastAsia="Times New Roman" w:hAnsi="Arial" w:cs="Arial"/>
+          <w:color w:val="222222"/>
+          <w:kern w:val="0"/>
+          <w:lang w:val="it-IT" w:eastAsia="it-IT"/>
+          <w14:ligatures w14:val="none"/>
+        </w:rPr>
+        <w:t>. In questo modo si riescono a prevedere con precisione i costi e ottimizzare l’allocazione dei fondi da parte del Ministero.</w:t>
       </w:r>
     </w:p>
     <w:p>
@@ -226,7 +186,47 @@
           <w:lang w:val="it-IT" w:eastAsia="it-IT"/>
           <w14:ligatures w14:val="none"/>
         </w:rPr>
-        <w:t>Il modello ha utilizzato per il training una serie temporale del consumo energetico di un’azienda (fonte Università di Roma “La Sapienza”): il dataset contiene i dati giornalieri dal 1/1/2006 al 21/12/2020.</w:t>
+        <w:t>Il modello ha utilizzato per il training una serie temporale del consumo energetico di un’azienda (fonte</w:t>
+      </w:r>
+      <w:r>
+        <w:rPr>
+          <w:rFonts w:ascii="Arial" w:eastAsia="Times New Roman" w:hAnsi="Arial" w:cs="Arial"/>
+          <w:color w:val="222222"/>
+          <w:kern w:val="0"/>
+          <w:lang w:val="it-IT" w:eastAsia="it-IT"/>
+          <w14:ligatures w14:val="none"/>
+        </w:rPr>
+        <w:t xml:space="preserve">: </w:t>
+      </w:r>
+      <w:r>
+        <w:rPr>
+          <w:rFonts w:ascii="Arial" w:eastAsia="Times New Roman" w:hAnsi="Arial" w:cs="Arial"/>
+          <w:color w:val="222222"/>
+          <w:kern w:val="0"/>
+          <w:lang w:val="it-IT" w:eastAsia="it-IT"/>
+          <w14:ligatures w14:val="none"/>
+        </w:rPr>
+        <w:t>Università di Roma “La Sapienza”): il dataset contiene i dati giornalieri dal 1/1/2006 al 21/12/2020</w:t>
+      </w:r>
+      <w:r>
+        <w:rPr>
+          <w:rFonts w:ascii="Arial" w:eastAsia="Times New Roman" w:hAnsi="Arial" w:cs="Arial"/>
+          <w:color w:val="222222"/>
+          <w:kern w:val="0"/>
+          <w:lang w:val="it-IT" w:eastAsia="it-IT"/>
+          <w14:ligatures w14:val="none"/>
+        </w:rPr>
+        <w:t xml:space="preserve"> dei carichi di potenza</w:t>
+      </w:r>
+      <w:r>
+        <w:rPr>
+          <w:rFonts w:ascii="Arial" w:eastAsia="Times New Roman" w:hAnsi="Arial" w:cs="Arial"/>
+          <w:color w:val="222222"/>
+          <w:kern w:val="0"/>
+          <w:lang w:val="it-IT" w:eastAsia="it-IT"/>
+          <w14:ligatures w14:val="none"/>
+        </w:rPr>
+        <w:t>.</w:t>
       </w:r>
       <w:r>
         <w:rPr>
@@ -246,7 +246,27 @@
           <w:lang w:val="it-IT" w:eastAsia="it-IT"/>
           <w14:ligatures w14:val="none"/>
         </w:rPr>
-        <w:t>Il set di dati utilizzato è mostrato in Figura 1.</w:t>
+        <w:t xml:space="preserve">Il </w:t>
+      </w:r>
+      <w:r>
+        <w:rPr>
+          <w:rFonts w:ascii="Arial" w:eastAsia="Times New Roman" w:hAnsi="Arial" w:cs="Arial"/>
+          <w:color w:val="222222"/>
+          <w:kern w:val="0"/>
+          <w:lang w:val="it-IT" w:eastAsia="it-IT"/>
+          <w14:ligatures w14:val="none"/>
+        </w:rPr>
+        <w:t>dataset</w:t>
+      </w:r>
+      <w:r>
+        <w:rPr>
+          <w:rFonts w:ascii="Arial" w:eastAsia="Times New Roman" w:hAnsi="Arial" w:cs="Arial"/>
+          <w:color w:val="222222"/>
+          <w:kern w:val="0"/>
+          <w:lang w:val="it-IT" w:eastAsia="it-IT"/>
+          <w14:ligatures w14:val="none"/>
+        </w:rPr>
+        <w:t xml:space="preserve"> utilizzato è mostrato in Figura 1.</w:t>
       </w:r>
     </w:p>
     <w:p>
@@ -280,9 +300,9 @@
           <w:lang w:val="it-IT" w:eastAsia="it-IT"/>
         </w:rPr>
         <w:drawing>
-          <wp:inline distT="0" distB="0" distL="0" distR="0">
-            <wp:extent cx="5397500" cy="2540000"/>
-            <wp:effectExtent l="0" t="0" r="0" b="0"/>
+          <wp:inline distT="0" distB="0" distL="0" distR="0" wp14:anchorId="64360124" wp14:editId="26AF64BA">
+            <wp:extent cx="5041127" cy="2372295"/>
+            <wp:effectExtent l="0" t="0" r="7620" b="9525"/>
             <wp:docPr id="86298836" name="Immagine 1"/>
             <wp:cNvGraphicFramePr>
               <a:graphicFrameLocks xmlns:a="http://schemas.openxmlformats.org/drawingml/2006/main" noChangeAspect="1"/>
@@ -295,7 +315,7 @@
                     <pic:cNvPicPr/>
                   </pic:nvPicPr>
                   <pic:blipFill>
-                    <a:blip r:embed="rId5">
+                    <a:blip r:embed="rId6">
                       <a:extLst>
                         <a:ext uri="{28A0092B-C50C-407E-A947-70E740481C1C}">
                           <a14:useLocalDpi xmlns:a14="http://schemas.microsoft.com/office/drawing/2010/main" val="0"/>
@@ -309,7 +329,7 @@
                   <pic:spPr>
                     <a:xfrm>
                       <a:off x="0" y="0"/>
-                      <a:ext cx="5397500" cy="2540000"/>
+                      <a:ext cx="5046275" cy="2374718"/>
                     </a:xfrm>
                     <a:prstGeom prst="rect">
                       <a:avLst/>
@@ -324,7 +344,7 @@
     </w:p>
     <w:p>
       <w:pPr>
-        <w:pStyle w:val="Didascalia"/>
+        <w:pStyle w:val="Caption"/>
         <w:jc w:val="center"/>
         <w:rPr>
           <w:rFonts w:ascii="Arial" w:eastAsia="Times New Roman" w:hAnsi="Arial" w:cs="Arial"/>
@@ -502,7 +522,7 @@
           <w:lang w:val="it-IT" w:eastAsia="it-IT"/>
         </w:rPr>
         <w:drawing>
-          <wp:inline distT="0" distB="0" distL="0" distR="0">
+          <wp:inline distT="0" distB="0" distL="0" distR="0" wp14:anchorId="733F2B7F" wp14:editId="597496C7">
             <wp:extent cx="4497735" cy="2520000"/>
             <wp:effectExtent l="0" t="0" r="0" b="0"/>
             <wp:docPr id="495718598" name="Immagine 2"/>
@@ -517,7 +537,7 @@
                     <pic:cNvPicPr/>
                   </pic:nvPicPr>
                   <pic:blipFill>
-                    <a:blip r:embed="rId6">
+                    <a:blip r:embed="rId7">
                       <a:extLst>
                         <a:ext uri="{28A0092B-C50C-407E-A947-70E740481C1C}">
                           <a14:useLocalDpi xmlns:a14="http://schemas.microsoft.com/office/drawing/2010/main" val="0"/>
@@ -546,7 +566,7 @@
     </w:p>
     <w:p>
       <w:pPr>
-        <w:pStyle w:val="Didascalia"/>
+        <w:pStyle w:val="Caption"/>
         <w:jc w:val="center"/>
         <w:rPr>
           <w:rFonts w:ascii="Arial" w:eastAsia="Times New Roman" w:hAnsi="Arial" w:cs="Arial"/>
@@ -619,7 +639,7 @@
         </w:rPr>
         <w:lastRenderedPageBreak/>
         <w:drawing>
-          <wp:inline distT="0" distB="0" distL="0" distR="0">
+          <wp:inline distT="0" distB="0" distL="0" distR="0" wp14:anchorId="68C94302" wp14:editId="0C1C8117">
             <wp:extent cx="4441372" cy="2331743"/>
             <wp:effectExtent l="0" t="0" r="3810" b="5080"/>
             <wp:docPr id="742815042" name="Immagine 3"/>
@@ -634,7 +654,7 @@
                     <pic:cNvPicPr/>
                   </pic:nvPicPr>
                   <pic:blipFill>
-                    <a:blip r:embed="rId7">
+                    <a:blip r:embed="rId8">
                       <a:extLst>
                         <a:ext uri="{28A0092B-C50C-407E-A947-70E740481C1C}">
                           <a14:useLocalDpi xmlns:a14="http://schemas.microsoft.com/office/drawing/2010/main" val="0"/>
@@ -663,7 +683,7 @@
     </w:p>
     <w:p>
       <w:pPr>
-        <w:pStyle w:val="Didascalia"/>
+        <w:pStyle w:val="Caption"/>
         <w:jc w:val="center"/>
         <w:rPr>
           <w:lang w:val="it-IT"/>
@@ -734,7 +754,7 @@
           <w:lang w:val="it-IT"/>
         </w:rPr>
         <w:drawing>
-          <wp:inline distT="0" distB="0" distL="0" distR="0">
+          <wp:inline distT="0" distB="0" distL="0" distR="0" wp14:anchorId="3C910F45" wp14:editId="2403A196">
             <wp:extent cx="4514850" cy="1977296"/>
             <wp:effectExtent l="0" t="0" r="0" b="4445"/>
             <wp:docPr id="644699846" name="Immagine 4"/>
@@ -749,7 +769,7 @@
                     <pic:cNvPicPr/>
                   </pic:nvPicPr>
                   <pic:blipFill>
-                    <a:blip r:embed="rId8">
+                    <a:blip r:embed="rId9">
                       <a:extLst>
                         <a:ext uri="{28A0092B-C50C-407E-A947-70E740481C1C}">
                           <a14:useLocalDpi xmlns:a14="http://schemas.microsoft.com/office/drawing/2010/main" val="0"/>
@@ -778,7 +798,7 @@
     </w:p>
     <w:p>
       <w:pPr>
-        <w:pStyle w:val="Didascalia"/>
+        <w:pStyle w:val="Caption"/>
         <w:jc w:val="center"/>
         <w:rPr>
           <w:lang w:val="it-IT"/>
@@ -886,20 +906,8 @@
           <w:lang w:val="it-IT" w:eastAsia="it-IT"/>
           <w14:ligatures w14:val="none"/>
         </w:rPr>
-        <w:t xml:space="preserve">Modello di machine learning: modello supervisionato con </w:t>
-      </w:r>
-      <w:proofErr w:type="spellStart"/>
-      <w:r>
-        <w:rPr>
-          <w:rFonts w:ascii="Arial" w:eastAsia="Times New Roman" w:hAnsi="Arial" w:cs="Arial"/>
-          <w:color w:val="222222"/>
-          <w:kern w:val="0"/>
-          <w:lang w:val="it-IT" w:eastAsia="it-IT"/>
-          <w14:ligatures w14:val="none"/>
-        </w:rPr>
-        <w:t>autoregressore</w:t>
-      </w:r>
-      <w:proofErr w:type="spellEnd"/>
+        <w:t>Modello di machine learning: modello supervisionato con</w:t>
+      </w:r>
       <w:r>
         <w:rPr>
           <w:rFonts w:ascii="Arial" w:eastAsia="Times New Roman" w:hAnsi="Arial" w:cs="Arial"/>
@@ -910,49 +918,185 @@
         </w:rPr>
         <w:t xml:space="preserve"> </w:t>
       </w:r>
-      <w:proofErr w:type="spellStart"/>
-      <w:r>
-        <w:rPr>
-          <w:rFonts w:ascii="Arial" w:eastAsia="Times New Roman" w:hAnsi="Arial" w:cs="Arial"/>
-          <w:color w:val="222222"/>
-          <w:kern w:val="0"/>
-          <w:lang w:val="it-IT" w:eastAsia="it-IT"/>
-          <w14:ligatures w14:val="none"/>
-        </w:rPr>
-        <w:t>LGBMRegressor</w:t>
-      </w:r>
-      <w:proofErr w:type="spellEnd"/>
-      <w:r>
-        <w:rPr>
-          <w:rFonts w:ascii="Arial" w:eastAsia="Times New Roman" w:hAnsi="Arial" w:cs="Arial"/>
-          <w:color w:val="222222"/>
-          <w:kern w:val="0"/>
-          <w:lang w:val="it-IT" w:eastAsia="it-IT"/>
-          <w14:ligatures w14:val="none"/>
-        </w:rPr>
-        <w:t xml:space="preserve">. Il modello può essere adattato a ospedali diversi utilizzando il </w:t>
-      </w:r>
-      <w:proofErr w:type="spellStart"/>
-      <w:r>
-        <w:rPr>
-          <w:rFonts w:ascii="Arial" w:eastAsia="Times New Roman" w:hAnsi="Arial" w:cs="Arial"/>
-          <w:color w:val="222222"/>
-          <w:kern w:val="0"/>
-          <w:lang w:val="it-IT" w:eastAsia="it-IT"/>
-          <w14:ligatures w14:val="none"/>
-        </w:rPr>
-        <w:t>continual</w:t>
-      </w:r>
-      <w:proofErr w:type="spellEnd"/>
-      <w:r>
-        <w:rPr>
-          <w:rFonts w:ascii="Arial" w:eastAsia="Times New Roman" w:hAnsi="Arial" w:cs="Arial"/>
-          <w:color w:val="222222"/>
-          <w:kern w:val="0"/>
-          <w:lang w:val="it-IT" w:eastAsia="it-IT"/>
-          <w14:ligatures w14:val="none"/>
-        </w:rPr>
-        <w:t xml:space="preserve"> learning e aggiornato nel tempo con l’online learning. I dati dal 2006 al 2018 sono stati utilizzati per la fase di training, mentre quelli del 2019 e 2020 sono stati utilizzati per la fase di testing.</w:t>
+      <w:r>
+        <w:rPr>
+          <w:rFonts w:ascii="Arial" w:eastAsia="Times New Roman" w:hAnsi="Arial" w:cs="Arial"/>
+          <w:color w:val="222222"/>
+          <w:kern w:val="0"/>
+          <w:lang w:val="it-IT" w:eastAsia="it-IT"/>
+          <w14:ligatures w14:val="none"/>
+        </w:rPr>
+        <w:t>modello</w:t>
+      </w:r>
+      <w:r>
+        <w:rPr>
+          <w:rFonts w:ascii="Arial" w:eastAsia="Times New Roman" w:hAnsi="Arial" w:cs="Arial"/>
+          <w:color w:val="222222"/>
+          <w:kern w:val="0"/>
+          <w:lang w:val="it-IT" w:eastAsia="it-IT"/>
+          <w14:ligatures w14:val="none"/>
+        </w:rPr>
+        <w:t xml:space="preserve"> di</w:t>
+      </w:r>
+      <w:r>
+        <w:rPr>
+          <w:rFonts w:ascii="Arial" w:eastAsia="Times New Roman" w:hAnsi="Arial" w:cs="Arial"/>
+          <w:color w:val="222222"/>
+          <w:kern w:val="0"/>
+          <w:lang w:val="it-IT" w:eastAsia="it-IT"/>
+          <w14:ligatures w14:val="none"/>
+        </w:rPr>
+        <w:t xml:space="preserve"> auto</w:t>
+      </w:r>
+      <w:r>
+        <w:rPr>
+          <w:rFonts w:ascii="Arial" w:eastAsia="Times New Roman" w:hAnsi="Arial" w:cs="Arial"/>
+          <w:color w:val="222222"/>
+          <w:kern w:val="0"/>
+          <w:lang w:val="it-IT" w:eastAsia="it-IT"/>
+          <w14:ligatures w14:val="none"/>
+        </w:rPr>
+        <w:t>-</w:t>
+      </w:r>
+      <w:r>
+        <w:rPr>
+          <w:rFonts w:ascii="Arial" w:eastAsia="Times New Roman" w:hAnsi="Arial" w:cs="Arial"/>
+          <w:color w:val="222222"/>
+          <w:kern w:val="0"/>
+          <w:lang w:val="it-IT" w:eastAsia="it-IT"/>
+          <w14:ligatures w14:val="none"/>
+        </w:rPr>
+        <w:t>regress</w:t>
+      </w:r>
+      <w:r>
+        <w:rPr>
+          <w:rFonts w:ascii="Arial" w:eastAsia="Times New Roman" w:hAnsi="Arial" w:cs="Arial"/>
+          <w:color w:val="222222"/>
+          <w:kern w:val="0"/>
+          <w:lang w:val="it-IT" w:eastAsia="it-IT"/>
+          <w14:ligatures w14:val="none"/>
+        </w:rPr>
+        <w:t>i</w:t>
+      </w:r>
+      <w:r>
+        <w:rPr>
+          <w:rFonts w:ascii="Arial" w:eastAsia="Times New Roman" w:hAnsi="Arial" w:cs="Arial"/>
+          <w:color w:val="222222"/>
+          <w:kern w:val="0"/>
+          <w:lang w:val="it-IT" w:eastAsia="it-IT"/>
+          <w14:ligatures w14:val="none"/>
+        </w:rPr>
+        <w:t>o</w:t>
+      </w:r>
+      <w:r>
+        <w:rPr>
+          <w:rFonts w:ascii="Arial" w:eastAsia="Times New Roman" w:hAnsi="Arial" w:cs="Arial"/>
+          <w:color w:val="222222"/>
+          <w:kern w:val="0"/>
+          <w:lang w:val="it-IT" w:eastAsia="it-IT"/>
+          <w14:ligatures w14:val="none"/>
+        </w:rPr>
+        <w:t>ne</w:t>
+      </w:r>
+      <w:r>
+        <w:rPr>
+          <w:rFonts w:ascii="Arial" w:eastAsia="Times New Roman" w:hAnsi="Arial" w:cs="Arial"/>
+          <w:color w:val="222222"/>
+          <w:kern w:val="0"/>
+          <w:lang w:val="it-IT" w:eastAsia="it-IT"/>
+          <w14:ligatures w14:val="none"/>
+        </w:rPr>
+        <w:t xml:space="preserve"> LGBMRegressor</w:t>
+      </w:r>
+      <w:r>
+        <w:rPr>
+          <w:rFonts w:ascii="Arial" w:eastAsia="Times New Roman" w:hAnsi="Arial" w:cs="Arial"/>
+          <w:color w:val="222222"/>
+          <w:kern w:val="0"/>
+          <w:lang w:val="it-IT" w:eastAsia="it-IT"/>
+          <w14:ligatures w14:val="none"/>
+        </w:rPr>
+        <w:t>, basato su un modello di ‘gradient-boosting’</w:t>
+      </w:r>
+      <w:r>
+        <w:rPr>
+          <w:rFonts w:ascii="Arial" w:eastAsia="Times New Roman" w:hAnsi="Arial" w:cs="Arial"/>
+          <w:color w:val="222222"/>
+          <w:kern w:val="0"/>
+          <w:lang w:val="it-IT" w:eastAsia="it-IT"/>
+          <w14:ligatures w14:val="none"/>
+        </w:rPr>
+        <w:t>.</w:t>
+      </w:r>
+      <w:r>
+        <w:rPr>
+          <w:rFonts w:ascii="Arial" w:eastAsia="Times New Roman" w:hAnsi="Arial" w:cs="Arial"/>
+          <w:color w:val="222222"/>
+          <w:kern w:val="0"/>
+          <w:lang w:val="it-IT" w:eastAsia="it-IT"/>
+          <w14:ligatures w14:val="none"/>
+        </w:rPr>
+        <w:t xml:space="preserve"> </w:t>
+      </w:r>
+      <w:r>
+        <w:rPr>
+          <w:rFonts w:ascii="Arial" w:eastAsia="Times New Roman" w:hAnsi="Arial" w:cs="Arial"/>
+          <w:color w:val="222222"/>
+          <w:kern w:val="0"/>
+          <w:lang w:val="it-IT" w:eastAsia="it-IT"/>
+          <w14:ligatures w14:val="none"/>
+        </w:rPr>
+        <w:t>Il modello può essere adattato a ospedali</w:t>
+      </w:r>
+      <w:r>
+        <w:rPr>
+          <w:rFonts w:ascii="Arial" w:eastAsia="Times New Roman" w:hAnsi="Arial" w:cs="Arial"/>
+          <w:color w:val="222222"/>
+          <w:kern w:val="0"/>
+          <w:lang w:val="it-IT" w:eastAsia="it-IT"/>
+          <w14:ligatures w14:val="none"/>
+        </w:rPr>
+        <w:t>/edifici sanitari</w:t>
+      </w:r>
+      <w:r>
+        <w:rPr>
+          <w:rFonts w:ascii="Arial" w:eastAsia="Times New Roman" w:hAnsi="Arial" w:cs="Arial"/>
+          <w:color w:val="222222"/>
+          <w:kern w:val="0"/>
+          <w:lang w:val="it-IT" w:eastAsia="it-IT"/>
+          <w14:ligatures w14:val="none"/>
+        </w:rPr>
+        <w:t xml:space="preserve"> </w:t>
+      </w:r>
+      <w:r>
+        <w:rPr>
+          <w:rFonts w:ascii="Arial" w:eastAsia="Times New Roman" w:hAnsi="Arial" w:cs="Arial"/>
+          <w:color w:val="222222"/>
+          <w:kern w:val="0"/>
+          <w:lang w:val="it-IT" w:eastAsia="it-IT"/>
+          <w14:ligatures w14:val="none"/>
+        </w:rPr>
+        <w:t>diversi</w:t>
+      </w:r>
+      <w:r>
+        <w:rPr>
+          <w:rFonts w:ascii="Arial" w:eastAsia="Times New Roman" w:hAnsi="Arial" w:cs="Arial"/>
+          <w:color w:val="222222"/>
+          <w:kern w:val="0"/>
+          <w:lang w:val="it-IT" w:eastAsia="it-IT"/>
+          <w14:ligatures w14:val="none"/>
+        </w:rPr>
+        <w:t xml:space="preserve"> (es., ASL)</w:t>
+      </w:r>
+      <w:r>
+        <w:rPr>
+          <w:rFonts w:ascii="Arial" w:eastAsia="Times New Roman" w:hAnsi="Arial" w:cs="Arial"/>
+          <w:color w:val="222222"/>
+          <w:kern w:val="0"/>
+          <w:lang w:val="it-IT" w:eastAsia="it-IT"/>
+          <w14:ligatures w14:val="none"/>
+        </w:rPr>
+        <w:t xml:space="preserve"> utilizzando il continual learning e aggiornato nel tempo con l’online learning. I dati dal 2006 al 2018 sono stati utilizzati per la fase di training, mentre quelli del 2019 e 2020 sono stati utilizzati per la fase di testing.</w:t>
       </w:r>
     </w:p>
     <w:p>
@@ -976,29 +1120,79 @@
           <w:rFonts w:ascii="Arial" w:eastAsia="Times New Roman" w:hAnsi="Arial" w:cs="Arial"/>
           <w:color w:val="222222"/>
           <w:kern w:val="0"/>
-          <w:lang w:val="en-US" w:eastAsia="it-IT"/>
-          <w14:ligatures w14:val="none"/>
-        </w:rPr>
-      </w:pPr>
-      <w:r>
-        <w:rPr>
-          <w:rFonts w:ascii="Arial" w:eastAsia="Times New Roman" w:hAnsi="Arial" w:cs="Arial"/>
-          <w:color w:val="222222"/>
-          <w:kern w:val="0"/>
-          <w:lang w:val="it-IT" w:eastAsia="it-IT"/>
-          <w14:ligatures w14:val="none"/>
-        </w:rPr>
-        <w:t>Il modello è stato implementato in Python ver</w:t>
-      </w:r>
-      <w:r>
-        <w:rPr>
-          <w:rFonts w:ascii="Arial" w:eastAsia="Times New Roman" w:hAnsi="Arial" w:cs="Arial"/>
-          <w:color w:val="222222"/>
-          <w:kern w:val="0"/>
-          <w:lang w:val="it-IT" w:eastAsia="it-IT"/>
-          <w14:ligatures w14:val="none"/>
-        </w:rPr>
-        <w:t xml:space="preserve">. </w:t>
+          <w:lang w:val="it-IT" w:eastAsia="it-IT"/>
+          <w14:ligatures w14:val="none"/>
+        </w:rPr>
+      </w:pPr>
+      <w:r>
+        <w:rPr>
+          <w:rFonts w:ascii="Arial" w:eastAsia="Times New Roman" w:hAnsi="Arial" w:cs="Arial"/>
+          <w:color w:val="222222"/>
+          <w:kern w:val="0"/>
+          <w:lang w:val="it-IT" w:eastAsia="it-IT"/>
+          <w14:ligatures w14:val="none"/>
+        </w:rPr>
+        <w:t>Il modello è stato implementato in</w:t>
+      </w:r>
+      <w:r>
+        <w:rPr>
+          <w:rFonts w:ascii="Arial" w:eastAsia="Times New Roman" w:hAnsi="Arial" w:cs="Arial"/>
+          <w:color w:val="222222"/>
+          <w:kern w:val="0"/>
+          <w:lang w:val="it-IT" w:eastAsia="it-IT"/>
+          <w14:ligatures w14:val="none"/>
+        </w:rPr>
+        <w:t xml:space="preserve"> ambiente</w:t>
+      </w:r>
+      <w:r>
+        <w:rPr>
+          <w:rFonts w:ascii="Arial" w:eastAsia="Times New Roman" w:hAnsi="Arial" w:cs="Arial"/>
+          <w:color w:val="222222"/>
+          <w:kern w:val="0"/>
+          <w:lang w:val="it-IT" w:eastAsia="it-IT"/>
+          <w14:ligatures w14:val="none"/>
+        </w:rPr>
+        <w:t xml:space="preserve"> Python</w:t>
+      </w:r>
+      <w:r>
+        <w:rPr>
+          <w:rFonts w:ascii="Arial" w:eastAsia="Times New Roman" w:hAnsi="Arial" w:cs="Arial"/>
+          <w:color w:val="222222"/>
+          <w:kern w:val="0"/>
+          <w:lang w:val="it-IT" w:eastAsia="it-IT"/>
+          <w14:ligatures w14:val="none"/>
+        </w:rPr>
+        <w:t xml:space="preserve"> ed è compatibile con</w:t>
+      </w:r>
+      <w:r>
+        <w:rPr>
+          <w:rFonts w:ascii="Arial" w:eastAsia="Times New Roman" w:hAnsi="Arial" w:cs="Arial"/>
+          <w:color w:val="222222"/>
+          <w:kern w:val="0"/>
+          <w:lang w:val="it-IT" w:eastAsia="it-IT"/>
+          <w14:ligatures w14:val="none"/>
+        </w:rPr>
+        <w:t xml:space="preserve"> ver</w:t>
+      </w:r>
+      <w:r>
+        <w:rPr>
+          <w:rFonts w:ascii="Arial" w:eastAsia="Times New Roman" w:hAnsi="Arial" w:cs="Arial"/>
+          <w:color w:val="222222"/>
+          <w:kern w:val="0"/>
+          <w:lang w:val="it-IT" w:eastAsia="it-IT"/>
+          <w14:ligatures w14:val="none"/>
+        </w:rPr>
+        <w:t>sioni</w:t>
+      </w:r>
+      <w:r>
+        <w:rPr>
+          <w:rFonts w:ascii="Arial" w:eastAsia="Times New Roman" w:hAnsi="Arial" w:cs="Arial"/>
+          <w:color w:val="222222"/>
+          <w:kern w:val="0"/>
+          <w:lang w:val="it-IT" w:eastAsia="it-IT"/>
+          <w14:ligatures w14:val="none"/>
+        </w:rPr>
+        <w:t xml:space="preserve"> </w:t>
       </w:r>
       <m:oMath>
         <m:r>
@@ -1020,6 +1214,266 @@
           <w:lang w:val="it-IT" w:eastAsia="it-IT"/>
           <w14:ligatures w14:val="none"/>
         </w:rPr>
+        <w:t xml:space="preserve"> 3.10</w:t>
+      </w:r>
+      <w:r>
+        <w:rPr>
+          <w:rFonts w:ascii="Arial" w:eastAsia="Times New Roman" w:hAnsi="Arial" w:cs="Arial"/>
+          <w:color w:val="222222"/>
+          <w:kern w:val="0"/>
+          <w:lang w:val="it-IT" w:eastAsia="it-IT"/>
+          <w14:ligatures w14:val="none"/>
+        </w:rPr>
+        <w:t>. Le librerie utilizzate sono:</w:t>
+      </w:r>
+    </w:p>
+    <w:p>
+      <w:pPr>
+        <w:pStyle w:val="ListParagraph"/>
+        <w:numPr>
+          <w:ilvl w:val="0"/>
+          <w:numId w:val="1"/>
+        </w:numPr>
+        <w:shd w:val="clear" w:color="auto" w:fill="FFFFFF"/>
+        <w:jc w:val="both"/>
+        <w:rPr>
+          <w:rFonts w:ascii="Arial" w:eastAsia="Times New Roman" w:hAnsi="Arial" w:cs="Arial"/>
+          <w:color w:val="222222"/>
+          <w:kern w:val="0"/>
+          <w:lang w:val="it-IT" w:eastAsia="it-IT"/>
+          <w14:ligatures w14:val="none"/>
+        </w:rPr>
+      </w:pPr>
+      <w:r>
+        <w:rPr>
+          <w:rFonts w:ascii="Arial" w:eastAsia="Times New Roman" w:hAnsi="Arial" w:cs="Arial"/>
+          <w:color w:val="222222"/>
+          <w:kern w:val="0"/>
+          <w:lang w:val="it-IT" w:eastAsia="it-IT"/>
+          <w14:ligatures w14:val="none"/>
+        </w:rPr>
+        <w:t xml:space="preserve">numpy: </w:t>
+      </w:r>
+      <w:r>
+        <w:rPr>
+          <w:rFonts w:ascii="Arial" w:eastAsia="Times New Roman" w:hAnsi="Arial" w:cs="Arial"/>
+          <w:color w:val="222222"/>
+          <w:kern w:val="0"/>
+          <w:lang w:val="it-IT" w:eastAsia="it-IT"/>
+          <w14:ligatures w14:val="none"/>
+        </w:rPr>
+        <w:t>p</w:t>
+      </w:r>
+      <w:r>
+        <w:rPr>
+          <w:rFonts w:ascii="Arial" w:eastAsia="Times New Roman" w:hAnsi="Arial" w:cs="Arial"/>
+          <w:color w:val="222222"/>
+          <w:kern w:val="0"/>
+          <w:lang w:val="it-IT" w:eastAsia="it-IT"/>
+          <w14:ligatures w14:val="none"/>
+        </w:rPr>
+        <w:t>acchetto fondamentale per il calcolo scientifico in Python</w:t>
+      </w:r>
+      <w:r>
+        <w:rPr>
+          <w:rFonts w:ascii="Arial" w:eastAsia="Times New Roman" w:hAnsi="Arial" w:cs="Arial"/>
+          <w:color w:val="222222"/>
+          <w:kern w:val="0"/>
+          <w:lang w:val="it-IT" w:eastAsia="it-IT"/>
+          <w14:ligatures w14:val="none"/>
+        </w:rPr>
+        <w:t>.</w:t>
+      </w:r>
+    </w:p>
+    <w:p>
+      <w:pPr>
+        <w:pStyle w:val="ListParagraph"/>
+        <w:numPr>
+          <w:ilvl w:val="0"/>
+          <w:numId w:val="1"/>
+        </w:numPr>
+        <w:shd w:val="clear" w:color="auto" w:fill="FFFFFF"/>
+        <w:jc w:val="both"/>
+        <w:rPr>
+          <w:rFonts w:ascii="Arial" w:eastAsia="Times New Roman" w:hAnsi="Arial" w:cs="Arial"/>
+          <w:color w:val="222222"/>
+          <w:kern w:val="0"/>
+          <w:lang w:val="it-IT" w:eastAsia="it-IT"/>
+          <w14:ligatures w14:val="none"/>
+        </w:rPr>
+      </w:pPr>
+      <w:r>
+        <w:rPr>
+          <w:rFonts w:ascii="Arial" w:eastAsia="Times New Roman" w:hAnsi="Arial" w:cs="Arial"/>
+          <w:color w:val="222222"/>
+          <w:kern w:val="0"/>
+          <w:lang w:val="it-IT" w:eastAsia="it-IT"/>
+          <w14:ligatures w14:val="none"/>
+        </w:rPr>
+        <w:t xml:space="preserve">pandas: </w:t>
+      </w:r>
+      <w:r>
+        <w:rPr>
+          <w:rFonts w:ascii="Arial" w:eastAsia="Times New Roman" w:hAnsi="Arial" w:cs="Arial"/>
+          <w:color w:val="222222"/>
+          <w:kern w:val="0"/>
+          <w:lang w:val="it-IT" w:eastAsia="it-IT"/>
+          <w14:ligatures w14:val="none"/>
+        </w:rPr>
+        <w:t>libreria per la manipolazione e l'analisi dei dati</w:t>
+      </w:r>
+      <w:r>
+        <w:rPr>
+          <w:rFonts w:ascii="Arial" w:eastAsia="Times New Roman" w:hAnsi="Arial" w:cs="Arial"/>
+          <w:color w:val="222222"/>
+          <w:kern w:val="0"/>
+          <w:lang w:val="it-IT" w:eastAsia="it-IT"/>
+          <w14:ligatures w14:val="none"/>
+        </w:rPr>
+        <w:t>.</w:t>
+      </w:r>
+    </w:p>
+    <w:p>
+      <w:pPr>
+        <w:pStyle w:val="ListParagraph"/>
+        <w:numPr>
+          <w:ilvl w:val="0"/>
+          <w:numId w:val="1"/>
+        </w:numPr>
+        <w:shd w:val="clear" w:color="auto" w:fill="FFFFFF"/>
+        <w:jc w:val="both"/>
+        <w:rPr>
+          <w:rFonts w:ascii="Arial" w:eastAsia="Times New Roman" w:hAnsi="Arial" w:cs="Arial"/>
+          <w:color w:val="222222"/>
+          <w:kern w:val="0"/>
+          <w:lang w:val="it-IT" w:eastAsia="it-IT"/>
+          <w14:ligatures w14:val="none"/>
+        </w:rPr>
+      </w:pPr>
+      <w:r>
+        <w:rPr>
+          <w:rFonts w:ascii="Arial" w:eastAsia="Times New Roman" w:hAnsi="Arial" w:cs="Arial"/>
+          <w:color w:val="222222"/>
+          <w:kern w:val="0"/>
+          <w:lang w:val="it-IT" w:eastAsia="it-IT"/>
+          <w14:ligatures w14:val="none"/>
+        </w:rPr>
+        <w:t xml:space="preserve">matplotlib: </w:t>
+      </w:r>
+      <w:r>
+        <w:rPr>
+          <w:rFonts w:ascii="Arial" w:eastAsia="Times New Roman" w:hAnsi="Arial" w:cs="Arial"/>
+          <w:color w:val="222222"/>
+          <w:kern w:val="0"/>
+          <w:lang w:val="it-IT" w:eastAsia="it-IT"/>
+          <w14:ligatures w14:val="none"/>
+        </w:rPr>
+        <w:t>libreria completa per la creazione di visualizzazioni statiche, animate e interattive in Python</w:t>
+      </w:r>
+      <w:r>
+        <w:rPr>
+          <w:rFonts w:ascii="Arial" w:eastAsia="Times New Roman" w:hAnsi="Arial" w:cs="Arial"/>
+          <w:color w:val="222222"/>
+          <w:kern w:val="0"/>
+          <w:lang w:val="it-IT" w:eastAsia="it-IT"/>
+          <w14:ligatures w14:val="none"/>
+        </w:rPr>
+        <w:t>.</w:t>
+      </w:r>
+    </w:p>
+    <w:p>
+      <w:pPr>
+        <w:pStyle w:val="ListParagraph"/>
+        <w:numPr>
+          <w:ilvl w:val="0"/>
+          <w:numId w:val="1"/>
+        </w:numPr>
+        <w:shd w:val="clear" w:color="auto" w:fill="FFFFFF"/>
+        <w:jc w:val="both"/>
+        <w:rPr>
+          <w:rFonts w:ascii="Arial" w:eastAsia="Times New Roman" w:hAnsi="Arial" w:cs="Arial"/>
+          <w:color w:val="222222"/>
+          <w:kern w:val="0"/>
+          <w:lang w:val="it-IT" w:eastAsia="it-IT"/>
+          <w14:ligatures w14:val="none"/>
+        </w:rPr>
+      </w:pPr>
+      <w:r>
+        <w:rPr>
+          <w:rFonts w:ascii="Arial" w:eastAsia="Times New Roman" w:hAnsi="Arial" w:cs="Arial"/>
+          <w:color w:val="222222"/>
+          <w:kern w:val="0"/>
+          <w:lang w:val="it-IT" w:eastAsia="it-IT"/>
+          <w14:ligatures w14:val="none"/>
+        </w:rPr>
+        <w:t>lightgbm</w:t>
+      </w:r>
+      <w:r>
+        <w:rPr>
+          <w:rFonts w:ascii="Arial" w:eastAsia="Times New Roman" w:hAnsi="Arial" w:cs="Arial"/>
+          <w:color w:val="222222"/>
+          <w:kern w:val="0"/>
+          <w:lang w:val="it-IT" w:eastAsia="it-IT"/>
+          <w14:ligatures w14:val="none"/>
+        </w:rPr>
+        <w:t xml:space="preserve">: </w:t>
+      </w:r>
+      <w:r>
+        <w:rPr>
+          <w:rFonts w:ascii="Arial" w:eastAsia="Times New Roman" w:hAnsi="Arial" w:cs="Arial"/>
+          <w:color w:val="222222"/>
+          <w:kern w:val="0"/>
+          <w:lang w:val="it-IT" w:eastAsia="it-IT"/>
+          <w14:ligatures w14:val="none"/>
+        </w:rPr>
+        <w:t>framework di gradient boosting progettato per l'addestramento distribuito ed efficiente di modelli di apprendimento automatico su larga scala.</w:t>
+      </w:r>
+    </w:p>
+    <w:p>
+      <w:pPr>
+        <w:pStyle w:val="ListParagraph"/>
+        <w:numPr>
+          <w:ilvl w:val="0"/>
+          <w:numId w:val="1"/>
+        </w:numPr>
+        <w:shd w:val="clear" w:color="auto" w:fill="FFFFFF"/>
+        <w:jc w:val="both"/>
+        <w:rPr>
+          <w:rFonts w:ascii="Arial" w:eastAsia="Times New Roman" w:hAnsi="Arial" w:cs="Arial"/>
+          <w:color w:val="222222"/>
+          <w:kern w:val="0"/>
+          <w:lang w:val="it-IT" w:eastAsia="it-IT"/>
+          <w14:ligatures w14:val="none"/>
+        </w:rPr>
+      </w:pPr>
+      <w:r>
+        <w:rPr>
+          <w:rFonts w:ascii="Arial" w:eastAsia="Times New Roman" w:hAnsi="Arial" w:cs="Arial"/>
+          <w:color w:val="222222"/>
+          <w:kern w:val="0"/>
+          <w:lang w:val="it-IT" w:eastAsia="it-IT"/>
+          <w14:ligatures w14:val="none"/>
+        </w:rPr>
+        <w:t>skforecast</w:t>
+      </w:r>
+      <w:r>
+        <w:rPr>
+          <w:rFonts w:ascii="Arial" w:eastAsia="Times New Roman" w:hAnsi="Arial" w:cs="Arial"/>
+          <w:color w:val="222222"/>
+          <w:kern w:val="0"/>
+          <w:lang w:val="it-IT" w:eastAsia="it-IT"/>
+          <w14:ligatures w14:val="none"/>
+        </w:rPr>
+        <w:t>:</w:t>
+      </w:r>
+      <w:r>
+        <w:rPr>
+          <w:rFonts w:ascii="Arial" w:eastAsia="Times New Roman" w:hAnsi="Arial" w:cs="Arial"/>
+          <w:color w:val="222222"/>
+          <w:kern w:val="0"/>
+          <w:lang w:val="it-IT" w:eastAsia="it-IT"/>
+          <w14:ligatures w14:val="none"/>
+        </w:rPr>
         <w:t xml:space="preserve"> </w:t>
       </w:r>
       <w:r>
@@ -1027,99 +1481,16 @@
           <w:rFonts w:ascii="Arial" w:eastAsia="Times New Roman" w:hAnsi="Arial" w:cs="Arial"/>
           <w:color w:val="222222"/>
           <w:kern w:val="0"/>
-          <w:lang w:val="en-US" w:eastAsia="it-IT"/>
-          <w14:ligatures w14:val="none"/>
-        </w:rPr>
-        <w:t>3.10,</w:t>
-      </w:r>
-      <w:r>
-        <w:rPr>
-          <w:rFonts w:ascii="Arial" w:eastAsia="Times New Roman" w:hAnsi="Arial" w:cs="Arial"/>
-          <w:color w:val="222222"/>
-          <w:kern w:val="0"/>
-          <w:lang w:val="en-US" w:eastAsia="it-IT"/>
-          <w14:ligatures w14:val="none"/>
-        </w:rPr>
-        <w:t xml:space="preserve"> </w:t>
-      </w:r>
-      <w:proofErr w:type="spellStart"/>
-      <w:proofErr w:type="gramStart"/>
-      <w:r>
-        <w:rPr>
-          <w:rFonts w:ascii="Arial" w:eastAsia="Times New Roman" w:hAnsi="Arial" w:cs="Arial"/>
-          <w:color w:val="222222"/>
-          <w:kern w:val="0"/>
-          <w:lang w:val="en-US" w:eastAsia="it-IT"/>
-          <w14:ligatures w14:val="none"/>
-        </w:rPr>
-        <w:t>usando</w:t>
-      </w:r>
-      <w:proofErr w:type="spellEnd"/>
-      <w:r>
-        <w:rPr>
-          <w:rFonts w:ascii="Arial" w:eastAsia="Times New Roman" w:hAnsi="Arial" w:cs="Arial"/>
-          <w:color w:val="222222"/>
-          <w:kern w:val="0"/>
-          <w:lang w:val="en-US" w:eastAsia="it-IT"/>
-          <w14:ligatures w14:val="none"/>
-        </w:rPr>
-        <w:t xml:space="preserve"> </w:t>
-      </w:r>
-      <w:r>
-        <w:rPr>
-          <w:rFonts w:ascii="Arial" w:eastAsia="Times New Roman" w:hAnsi="Arial" w:cs="Arial"/>
-          <w:color w:val="222222"/>
-          <w:kern w:val="0"/>
-          <w:lang w:val="en-US" w:eastAsia="it-IT"/>
-          <w14:ligatures w14:val="none"/>
-        </w:rPr>
-        <w:t xml:space="preserve"> </w:t>
-      </w:r>
-      <w:proofErr w:type="spellStart"/>
-      <w:r>
-        <w:rPr>
-          <w:rFonts w:ascii="Arial" w:eastAsia="Times New Roman" w:hAnsi="Arial" w:cs="Arial"/>
-          <w:color w:val="222222"/>
-          <w:kern w:val="0"/>
-          <w:lang w:val="en-US" w:eastAsia="it-IT"/>
-          <w14:ligatures w14:val="none"/>
-        </w:rPr>
-        <w:t>librerie</w:t>
-      </w:r>
-      <w:proofErr w:type="spellEnd"/>
-      <w:proofErr w:type="gramEnd"/>
-      <w:r>
-        <w:rPr>
-          <w:rFonts w:ascii="Arial" w:eastAsia="Times New Roman" w:hAnsi="Arial" w:cs="Arial"/>
-          <w:color w:val="222222"/>
-          <w:kern w:val="0"/>
-          <w:lang w:val="en-US" w:eastAsia="it-IT"/>
-          <w14:ligatures w14:val="none"/>
-        </w:rPr>
-        <w:t xml:space="preserve"> </w:t>
-      </w:r>
-      <w:r>
-        <w:rPr>
-          <w:rFonts w:ascii="Arial" w:eastAsia="Times New Roman" w:hAnsi="Arial" w:cs="Arial"/>
-          <w:color w:val="222222"/>
-          <w:kern w:val="0"/>
-          <w:lang w:val="en-US" w:eastAsia="it-IT"/>
-          <w14:ligatures w14:val="none"/>
-        </w:rPr>
-        <w:t>standard:</w:t>
-      </w:r>
-      <w:r>
-        <w:rPr>
-          <w:rFonts w:ascii="Arial" w:eastAsia="Times New Roman" w:hAnsi="Arial" w:cs="Arial"/>
-          <w:color w:val="222222"/>
-          <w:kern w:val="0"/>
-          <w:lang w:val="en-US" w:eastAsia="it-IT"/>
-          <w14:ligatures w14:val="none"/>
-        </w:rPr>
-        <w:t> </w:t>
-      </w:r>
-      <w:proofErr w:type="spellStart"/>
-      <w:r>
+          <w:lang w:val="it-IT" w:eastAsia="it-IT"/>
+          <w14:ligatures w14:val="none"/>
+        </w:rPr>
+        <w:t>libreria Python progettata per la previsione delle serie temporali.</w:t>
+      </w:r>
+    </w:p>
+    <w:p>
+      <w:pPr>
+        <w:shd w:val="clear" w:color="auto" w:fill="FFFFFF"/>
+        <w:jc w:val="both"/>
         <w:rPr>
           <w:rFonts w:ascii="Arial" w:eastAsia="Times New Roman" w:hAnsi="Arial" w:cs="Arial"/>
           <w:b/>
@@ -1129,228 +1500,13 @@
           <w:lang w:val="en-US" w:eastAsia="it-IT"/>
           <w14:ligatures w14:val="none"/>
         </w:rPr>
-        <w:t>numpy</w:t>
-      </w:r>
-      <w:proofErr w:type="spellEnd"/>
-      <w:r>
-        <w:rPr>
-          <w:rFonts w:ascii="Arial" w:eastAsia="Times New Roman" w:hAnsi="Arial" w:cs="Arial"/>
-          <w:color w:val="222222"/>
-          <w:kern w:val="0"/>
-          <w:lang w:val="en-US" w:eastAsia="it-IT"/>
-          <w14:ligatures w14:val="none"/>
-        </w:rPr>
-        <w:t> (mat), </w:t>
-      </w:r>
-      <w:r>
-        <w:rPr>
-          <w:rFonts w:ascii="Arial" w:eastAsia="Times New Roman" w:hAnsi="Arial" w:cs="Arial"/>
-          <w:b/>
-          <w:bCs/>
-          <w:color w:val="222222"/>
-          <w:kern w:val="0"/>
-          <w:lang w:val="en-US" w:eastAsia="it-IT"/>
-          <w14:ligatures w14:val="none"/>
-        </w:rPr>
-        <w:t>pandas</w:t>
-      </w:r>
-      <w:r>
-        <w:rPr>
-          <w:rFonts w:ascii="Arial" w:eastAsia="Times New Roman" w:hAnsi="Arial" w:cs="Arial"/>
-          <w:color w:val="222222"/>
-          <w:kern w:val="0"/>
-          <w:lang w:val="en-US" w:eastAsia="it-IT"/>
-          <w14:ligatures w14:val="none"/>
-        </w:rPr>
-        <w:t> (</w:t>
-      </w:r>
-      <w:proofErr w:type="spellStart"/>
-      <w:r>
-        <w:rPr>
-          <w:rFonts w:ascii="Arial" w:eastAsia="Times New Roman" w:hAnsi="Arial" w:cs="Arial"/>
-          <w:color w:val="222222"/>
-          <w:kern w:val="0"/>
-          <w:lang w:val="en-US" w:eastAsia="it-IT"/>
-          <w14:ligatures w14:val="none"/>
-        </w:rPr>
-        <w:t>analisi</w:t>
-      </w:r>
-      <w:proofErr w:type="spellEnd"/>
-      <w:r>
-        <w:rPr>
-          <w:rFonts w:ascii="Arial" w:eastAsia="Times New Roman" w:hAnsi="Arial" w:cs="Arial"/>
-          <w:color w:val="222222"/>
-          <w:kern w:val="0"/>
-          <w:lang w:val="en-US" w:eastAsia="it-IT"/>
-          <w14:ligatures w14:val="none"/>
-        </w:rPr>
-        <w:t xml:space="preserve"> </w:t>
-      </w:r>
-      <w:proofErr w:type="spellStart"/>
-      <w:r>
-        <w:rPr>
-          <w:rFonts w:ascii="Arial" w:eastAsia="Times New Roman" w:hAnsi="Arial" w:cs="Arial"/>
-          <w:color w:val="222222"/>
-          <w:kern w:val="0"/>
-          <w:lang w:val="en-US" w:eastAsia="it-IT"/>
-          <w14:ligatures w14:val="none"/>
-        </w:rPr>
-        <w:t>dati</w:t>
-      </w:r>
-      <w:proofErr w:type="spellEnd"/>
-      <w:r>
-        <w:rPr>
-          <w:rFonts w:ascii="Arial" w:eastAsia="Times New Roman" w:hAnsi="Arial" w:cs="Arial"/>
-          <w:color w:val="222222"/>
-          <w:kern w:val="0"/>
-          <w:lang w:val="en-US" w:eastAsia="it-IT"/>
-          <w14:ligatures w14:val="none"/>
-        </w:rPr>
-        <w:t>), </w:t>
-      </w:r>
-      <w:r>
-        <w:rPr>
-          <w:rFonts w:ascii="Arial" w:eastAsia="Times New Roman" w:hAnsi="Arial" w:cs="Arial"/>
-          <w:b/>
-          <w:bCs/>
-          <w:color w:val="222222"/>
-          <w:kern w:val="0"/>
-          <w:lang w:val="en-US" w:eastAsia="it-IT"/>
-          <w14:ligatures w14:val="none"/>
-        </w:rPr>
-        <w:t>matplotlib</w:t>
-      </w:r>
-      <w:r>
-        <w:rPr>
-          <w:rFonts w:ascii="Arial" w:eastAsia="Times New Roman" w:hAnsi="Arial" w:cs="Arial"/>
-          <w:color w:val="222222"/>
-          <w:kern w:val="0"/>
-          <w:lang w:val="en-US" w:eastAsia="it-IT"/>
-          <w14:ligatures w14:val="none"/>
-        </w:rPr>
-        <w:t> (plot) e </w:t>
-      </w:r>
-      <w:proofErr w:type="spellStart"/>
-      <w:r>
-        <w:rPr>
-          <w:rFonts w:ascii="Arial" w:eastAsia="Times New Roman" w:hAnsi="Arial" w:cs="Arial"/>
-          <w:b/>
-          <w:bCs/>
-          <w:color w:val="222222"/>
-          <w:kern w:val="0"/>
-          <w:lang w:val="en-US" w:eastAsia="it-IT"/>
-          <w14:ligatures w14:val="none"/>
-        </w:rPr>
-        <w:t>statsmodels</w:t>
-      </w:r>
-      <w:proofErr w:type="spellEnd"/>
-      <w:r>
-        <w:rPr>
-          <w:rFonts w:ascii="Arial" w:eastAsia="Times New Roman" w:hAnsi="Arial" w:cs="Arial"/>
-          <w:color w:val="222222"/>
-          <w:kern w:val="0"/>
-          <w:lang w:val="en-US" w:eastAsia="it-IT"/>
-          <w14:ligatures w14:val="none"/>
-        </w:rPr>
-        <w:t>, </w:t>
-      </w:r>
-      <w:proofErr w:type="spellStart"/>
-      <w:r>
-        <w:rPr>
-          <w:rFonts w:ascii="Arial" w:eastAsia="Times New Roman" w:hAnsi="Arial" w:cs="Arial"/>
-          <w:b/>
-          <w:bCs/>
-          <w:color w:val="222222"/>
-          <w:kern w:val="0"/>
-          <w:lang w:val="en-US" w:eastAsia="it-IT"/>
-          <w14:ligatures w14:val="none"/>
-        </w:rPr>
-        <w:t>skforecast</w:t>
-      </w:r>
-      <w:proofErr w:type="spellEnd"/>
-      <w:r>
-        <w:rPr>
-          <w:rFonts w:ascii="Arial" w:eastAsia="Times New Roman" w:hAnsi="Arial" w:cs="Arial"/>
-          <w:color w:val="222222"/>
-          <w:kern w:val="0"/>
-          <w:lang w:val="en-US" w:eastAsia="it-IT"/>
-          <w14:ligatures w14:val="none"/>
-        </w:rPr>
-        <w:t>, </w:t>
-      </w:r>
-      <w:proofErr w:type="spellStart"/>
-      <w:r>
-        <w:rPr>
-          <w:rFonts w:ascii="Arial" w:eastAsia="Times New Roman" w:hAnsi="Arial" w:cs="Arial"/>
-          <w:b/>
-          <w:bCs/>
-          <w:color w:val="222222"/>
-          <w:kern w:val="0"/>
-          <w:lang w:val="en-US" w:eastAsia="it-IT"/>
-          <w14:ligatures w14:val="none"/>
-        </w:rPr>
-        <w:t>sklearn</w:t>
-      </w:r>
-      <w:proofErr w:type="spellEnd"/>
-      <w:r>
-        <w:rPr>
-          <w:rFonts w:ascii="Arial" w:eastAsia="Times New Roman" w:hAnsi="Arial" w:cs="Arial"/>
-          <w:color w:val="222222"/>
-          <w:kern w:val="0"/>
-          <w:lang w:val="en-US" w:eastAsia="it-IT"/>
-          <w14:ligatures w14:val="none"/>
-        </w:rPr>
-        <w:t>, </w:t>
-      </w:r>
-      <w:proofErr w:type="spellStart"/>
-      <w:r>
-        <w:rPr>
-          <w:rFonts w:ascii="Arial" w:eastAsia="Times New Roman" w:hAnsi="Arial" w:cs="Arial"/>
-          <w:b/>
-          <w:bCs/>
-          <w:color w:val="222222"/>
-          <w:kern w:val="0"/>
-          <w:lang w:val="en-US" w:eastAsia="it-IT"/>
-          <w14:ligatures w14:val="none"/>
-        </w:rPr>
-        <w:t>lightgbm</w:t>
-      </w:r>
-      <w:proofErr w:type="spellEnd"/>
-      <w:r>
-        <w:rPr>
-          <w:rFonts w:ascii="Arial" w:eastAsia="Times New Roman" w:hAnsi="Arial" w:cs="Arial"/>
-          <w:color w:val="222222"/>
-          <w:kern w:val="0"/>
-          <w:lang w:val="en-US" w:eastAsia="it-IT"/>
-          <w14:ligatures w14:val="none"/>
-        </w:rPr>
-        <w:t> (machine learning).</w:t>
-      </w:r>
-    </w:p>
-    <w:p>
-      <w:pPr>
-        <w:shd w:val="clear" w:color="auto" w:fill="FFFFFF"/>
-        <w:jc w:val="both"/>
-        <w:rPr>
-          <w:rFonts w:ascii="Arial" w:eastAsia="Times New Roman" w:hAnsi="Arial" w:cs="Arial"/>
-          <w:b/>
-          <w:bCs/>
-          <w:color w:val="222222"/>
-          <w:kern w:val="0"/>
-          <w:lang w:val="en-US" w:eastAsia="it-IT"/>
-          <w14:ligatures w14:val="none"/>
-        </w:rPr>
-      </w:pPr>
-    </w:p>
-    <w:p>
-      <w:pPr>
-        <w:shd w:val="clear" w:color="auto" w:fill="FFFFFF"/>
-        <w:rPr>
-          <w:rFonts w:ascii="Arial" w:eastAsia="Times New Roman" w:hAnsi="Arial" w:cs="Arial"/>
-          <w:color w:val="222222"/>
-          <w:kern w:val="0"/>
-          <w:lang w:val="it-IT" w:eastAsia="it-IT"/>
-          <w14:ligatures w14:val="none"/>
+      </w:pPr>
+    </w:p>
+    <w:p>
+      <w:pPr>
+        <w:shd w:val="clear" w:color="auto" w:fill="FFFFFF"/>
+        <w:rPr>
+          <w:lang w:val="it-IT"/>
         </w:rPr>
       </w:pPr>
       <w:r>
@@ -1372,6 +1528,56 @@
           <w14:ligatures w14:val="none"/>
         </w:rPr>
         <w:t>nelle Figure successive.</w:t>
+      </w:r>
+      <w:r>
+        <w:rPr>
+          <w:rFonts w:ascii="Arial" w:eastAsia="Times New Roman" w:hAnsi="Arial" w:cs="Arial"/>
+          <w:color w:val="222222"/>
+          <w:kern w:val="0"/>
+          <w:lang w:val="it-IT" w:eastAsia="it-IT"/>
+          <w14:ligatures w14:val="none"/>
+        </w:rPr>
+        <w:t xml:space="preserve"> In particolare si prevede </w:t>
+      </w:r>
+      <w:r>
+        <w:rPr>
+          <w:rFonts w:ascii="Arial" w:eastAsia="Times New Roman" w:hAnsi="Arial" w:cs="Arial"/>
+          <w:color w:val="222222"/>
+          <w:kern w:val="0"/>
+          <w:lang w:val="it-IT" w:eastAsia="it-IT"/>
+          <w14:ligatures w14:val="none"/>
+        </w:rPr>
+        <w:t>un’applicazione Software-as-a-Servive clou</w:t>
+      </w:r>
+      <w:r>
+        <w:rPr>
+          <w:rFonts w:ascii="Arial" w:eastAsia="Times New Roman" w:hAnsi="Arial" w:cs="Arial"/>
+          <w:color w:val="222222"/>
+          <w:kern w:val="0"/>
+          <w:lang w:val="it-IT" w:eastAsia="it-IT"/>
+          <w14:ligatures w14:val="none"/>
+        </w:rPr>
+        <w:t>d su</w:t>
+      </w:r>
+      <w:r>
+        <w:rPr>
+          <w:rFonts w:ascii="Arial" w:eastAsia="Times New Roman" w:hAnsi="Arial" w:cs="Arial"/>
+          <w:color w:val="222222"/>
+          <w:kern w:val="0"/>
+          <w:lang w:val="it-IT" w:eastAsia="it-IT"/>
+          <w14:ligatures w14:val="none"/>
+        </w:rPr>
+        <w:t xml:space="preserve"> Microsoft</w:t>
+      </w:r>
+      <w:r>
+        <w:rPr>
+          <w:rFonts w:ascii="Arial" w:eastAsia="Times New Roman" w:hAnsi="Arial" w:cs="Arial"/>
+          <w:color w:val="222222"/>
+          <w:kern w:val="0"/>
+          <w:lang w:val="it-IT" w:eastAsia="it-IT"/>
+          <w14:ligatures w14:val="none"/>
+        </w:rPr>
+        <w:t xml:space="preserve"> Azure. </w:t>
       </w:r>
     </w:p>
     <w:p>
@@ -1408,7 +1614,7 @@
         </w:rPr>
         <w:lastRenderedPageBreak/>
         <w:drawing>
-          <wp:inline distT="0" distB="0" distL="0" distR="0">
+          <wp:inline distT="0" distB="0" distL="0" distR="0" wp14:anchorId="3A5AB0F6" wp14:editId="4443B36B">
             <wp:extent cx="3438935" cy="4366901"/>
             <wp:effectExtent l="0" t="0" r="3175" b="1905"/>
             <wp:docPr id="1499147438" name="Immagine 6"/>
@@ -1423,7 +1629,7 @@
                     <pic:cNvPicPr/>
                   </pic:nvPicPr>
                   <pic:blipFill>
-                    <a:blip r:embed="rId9">
+                    <a:blip r:embed="rId10">
                       <a:extLst>
                         <a:ext uri="{28A0092B-C50C-407E-A947-70E740481C1C}">
                           <a14:useLocalDpi xmlns:a14="http://schemas.microsoft.com/office/drawing/2010/main" val="0"/>
@@ -1458,7 +1664,7 @@
           <w:lang w:val="it-IT" w:eastAsia="it-IT"/>
         </w:rPr>
         <w:drawing>
-          <wp:inline distT="0" distB="0" distL="0" distR="0">
+          <wp:inline distT="0" distB="0" distL="0" distR="0" wp14:anchorId="7446F8D8" wp14:editId="61C562AA">
             <wp:extent cx="2589837" cy="3281585"/>
             <wp:effectExtent l="0" t="0" r="1270" b="0"/>
             <wp:docPr id="1997900475" name="Immagine 7"/>
@@ -1473,7 +1679,7 @@
                     <pic:cNvPicPr/>
                   </pic:nvPicPr>
                   <pic:blipFill>
-                    <a:blip r:embed="rId10">
+                    <a:blip r:embed="rId11">
                       <a:extLst>
                         <a:ext uri="{28A0092B-C50C-407E-A947-70E740481C1C}">
                           <a14:useLocalDpi xmlns:a14="http://schemas.microsoft.com/office/drawing/2010/main" val="0"/>
@@ -1575,17 +1781,93 @@
           <w:lang w:val="it-IT" w:eastAsia="it-IT"/>
           <w14:ligatures w14:val="none"/>
         </w:rPr>
-        <w:t>L’algoritmo è stato allenato sul dataset a partire dal 1/1/2006 al 31/12/2018. L’auto-regressione è stata usata per predire il carico giornaliero nell’anno 2019.</w:t>
-      </w:r>
-      <w:r>
-        <w:rPr>
-          <w:rFonts w:ascii="Arial" w:eastAsia="Times New Roman" w:hAnsi="Arial" w:cs="Arial"/>
-          <w:color w:val="222222"/>
-          <w:kern w:val="0"/>
-          <w:lang w:val="it-IT" w:eastAsia="it-IT"/>
-          <w14:ligatures w14:val="none"/>
-        </w:rPr>
-        <w:t xml:space="preserve"> I risultati sono mostrati in</w:t>
+        <w:t>L’algoritmo è stato allenato sul dataset a partire dal 1/1/2006 al 31/12/2018. L’auto-regressione è stata</w:t>
+      </w:r>
+      <w:r>
+        <w:rPr>
+          <w:rFonts w:ascii="Arial" w:eastAsia="Times New Roman" w:hAnsi="Arial" w:cs="Arial"/>
+          <w:color w:val="222222"/>
+          <w:kern w:val="0"/>
+          <w:lang w:val="it-IT" w:eastAsia="it-IT"/>
+          <w14:ligatures w14:val="none"/>
+        </w:rPr>
+        <w:t xml:space="preserve"> poi</w:t>
+      </w:r>
+      <w:r>
+        <w:rPr>
+          <w:rFonts w:ascii="Arial" w:eastAsia="Times New Roman" w:hAnsi="Arial" w:cs="Arial"/>
+          <w:color w:val="222222"/>
+          <w:kern w:val="0"/>
+          <w:lang w:val="it-IT" w:eastAsia="it-IT"/>
+          <w14:ligatures w14:val="none"/>
+        </w:rPr>
+        <w:t xml:space="preserve"> usata per predire il carico giornaliero nell’anno 2019.</w:t>
+      </w:r>
+      <w:r>
+        <w:rPr>
+          <w:rFonts w:ascii="Arial" w:eastAsia="Times New Roman" w:hAnsi="Arial" w:cs="Arial"/>
+          <w:color w:val="222222"/>
+          <w:kern w:val="0"/>
+          <w:lang w:val="it-IT" w:eastAsia="it-IT"/>
+          <w14:ligatures w14:val="none"/>
+        </w:rPr>
+        <w:t xml:space="preserve"> Una Bayesian search è stata implementata per </w:t>
+      </w:r>
+      <w:r>
+        <w:rPr>
+          <w:rFonts w:ascii="Arial" w:eastAsia="Times New Roman" w:hAnsi="Arial" w:cs="Arial"/>
+          <w:color w:val="222222"/>
+          <w:kern w:val="0"/>
+          <w:lang w:val="it-IT" w:eastAsia="it-IT"/>
+          <w14:ligatures w14:val="none"/>
+        </w:rPr>
+        <w:t>selezionare gli iper-parametri ottimi per il modello</w:t>
+      </w:r>
+      <w:r>
+        <w:rPr>
+          <w:rFonts w:ascii="Arial" w:eastAsia="Times New Roman" w:hAnsi="Arial" w:cs="Arial"/>
+          <w:color w:val="222222"/>
+          <w:kern w:val="0"/>
+          <w:lang w:val="it-IT" w:eastAsia="it-IT"/>
+          <w14:ligatures w14:val="none"/>
+        </w:rPr>
+        <w:t>.</w:t>
+      </w:r>
+    </w:p>
+    <w:p>
+      <w:pPr>
+        <w:shd w:val="clear" w:color="auto" w:fill="FFFFFF"/>
+        <w:jc w:val="both"/>
+        <w:rPr>
+          <w:rFonts w:ascii="Arial" w:eastAsia="Times New Roman" w:hAnsi="Arial" w:cs="Arial"/>
+          <w:color w:val="222222"/>
+          <w:kern w:val="0"/>
+          <w:lang w:val="it-IT" w:eastAsia="it-IT"/>
+          <w14:ligatures w14:val="none"/>
+        </w:rPr>
+      </w:pPr>
+    </w:p>
+    <w:p>
+      <w:pPr>
+        <w:shd w:val="clear" w:color="auto" w:fill="FFFFFF"/>
+        <w:jc w:val="both"/>
+        <w:rPr>
+          <w:rFonts w:ascii="Arial" w:eastAsia="Times New Roman" w:hAnsi="Arial" w:cs="Arial"/>
+          <w:color w:val="222222"/>
+          <w:kern w:val="0"/>
+          <w:lang w:val="it-IT" w:eastAsia="it-IT"/>
+          <w14:ligatures w14:val="none"/>
+        </w:rPr>
+      </w:pPr>
+      <w:r>
+        <w:rPr>
+          <w:rFonts w:ascii="Arial" w:eastAsia="Times New Roman" w:hAnsi="Arial" w:cs="Arial"/>
+          <w:color w:val="222222"/>
+          <w:kern w:val="0"/>
+          <w:lang w:val="it-IT" w:eastAsia="it-IT"/>
+          <w14:ligatures w14:val="none"/>
+        </w:rPr>
+        <w:t>I risultati sono mostrati in</w:t>
       </w:r>
       <w:r>
         <w:rPr>
@@ -1707,77 +1989,37 @@
           <w:lang w:val="it-IT" w:eastAsia="it-IT"/>
           <w14:ligatures w14:val="none"/>
         </w:rPr>
-        <w:t xml:space="preserve"> per apprezzare l’accuratezza (comunque preliminare) del modello.</w:t>
-      </w:r>
-      <w:r>
-        <w:rPr>
-          <w:rFonts w:ascii="Arial" w:eastAsia="Times New Roman" w:hAnsi="Arial" w:cs="Arial"/>
-          <w:color w:val="222222"/>
-          <w:kern w:val="0"/>
-          <w:lang w:val="it-IT" w:eastAsia="it-IT"/>
-          <w14:ligatures w14:val="none"/>
-        </w:rPr>
-        <w:t xml:space="preserve"> Il</w:t>
-      </w:r>
-      <w:r>
-        <w:rPr>
-          <w:rFonts w:ascii="Arial" w:eastAsia="Times New Roman" w:hAnsi="Arial" w:cs="Arial"/>
-          <w:color w:val="222222"/>
-          <w:kern w:val="0"/>
-          <w:lang w:val="it-IT" w:eastAsia="it-IT"/>
-          <w14:ligatures w14:val="none"/>
-        </w:rPr>
-        <w:t xml:space="preserve"> modello </w:t>
-      </w:r>
-      <w:r>
-        <w:rPr>
-          <w:rFonts w:ascii="Arial" w:eastAsia="Times New Roman" w:hAnsi="Arial" w:cs="Arial"/>
-          <w:color w:val="222222"/>
-          <w:kern w:val="0"/>
-          <w:lang w:val="it-IT" w:eastAsia="it-IT"/>
-          <w14:ligatures w14:val="none"/>
-        </w:rPr>
-        <w:t>ha</w:t>
-      </w:r>
-      <w:r>
-        <w:rPr>
-          <w:rFonts w:ascii="Arial" w:eastAsia="Times New Roman" w:hAnsi="Arial" w:cs="Arial"/>
-          <w:color w:val="222222"/>
-          <w:kern w:val="0"/>
-          <w:lang w:val="it-IT" w:eastAsia="it-IT"/>
-          <w14:ligatures w14:val="none"/>
-        </w:rPr>
-        <w:t xml:space="preserve"> infatti</w:t>
-      </w:r>
-      <w:r>
-        <w:rPr>
-          <w:rFonts w:ascii="Arial" w:eastAsia="Times New Roman" w:hAnsi="Arial" w:cs="Arial"/>
-          <w:color w:val="222222"/>
-          <w:kern w:val="0"/>
-          <w:lang w:val="it-IT" w:eastAsia="it-IT"/>
-          <w14:ligatures w14:val="none"/>
-        </w:rPr>
-        <w:t xml:space="preserve"> un errore </w:t>
-      </w:r>
-      <w:r>
-        <w:rPr>
-          <w:rFonts w:ascii="Arial" w:eastAsia="Times New Roman" w:hAnsi="Arial" w:cs="Arial"/>
-          <w:color w:val="222222"/>
-          <w:kern w:val="0"/>
-          <w:lang w:val="it-IT" w:eastAsia="it-IT"/>
-          <w14:ligatures w14:val="none"/>
-        </w:rPr>
-        <w:t xml:space="preserve">assoluto </w:t>
-      </w:r>
-      <w:r>
-        <w:rPr>
-          <w:rFonts w:ascii="Arial" w:eastAsia="Times New Roman" w:hAnsi="Arial" w:cs="Arial"/>
-          <w:color w:val="222222"/>
-          <w:kern w:val="0"/>
-          <w:lang w:val="it-IT" w:eastAsia="it-IT"/>
-          <w14:ligatures w14:val="none"/>
-        </w:rPr>
-        <w:t>medio inferiore al 5%.</w:t>
+        <w:t xml:space="preserve"> per apprezzare l’accuratezza del modello.</w:t>
+      </w:r>
+      <w:r>
+        <w:rPr>
+          <w:rFonts w:ascii="Arial" w:eastAsia="Times New Roman" w:hAnsi="Arial" w:cs="Arial"/>
+          <w:color w:val="222222"/>
+          <w:kern w:val="0"/>
+          <w:lang w:val="it-IT" w:eastAsia="it-IT"/>
+          <w14:ligatures w14:val="none"/>
+        </w:rPr>
+        <w:t xml:space="preserve"> Il massimo errore medio assoluto</w:t>
+      </w:r>
+      <w:r>
+        <w:rPr>
+          <w:rFonts w:ascii="Arial" w:eastAsia="Times New Roman" w:hAnsi="Arial" w:cs="Arial"/>
+          <w:color w:val="222222"/>
+          <w:kern w:val="0"/>
+          <w:lang w:val="it-IT" w:eastAsia="it-IT"/>
+          <w14:ligatures w14:val="none"/>
+        </w:rPr>
+        <w:t xml:space="preserve"> registrato è infatti inferiore al </w:t>
+      </w:r>
+      <w:r>
+        <w:rPr>
+          <w:rFonts w:ascii="Arial" w:eastAsia="Times New Roman" w:hAnsi="Arial" w:cs="Arial"/>
+          <w:color w:val="222222"/>
+          <w:kern w:val="0"/>
+          <w:lang w:val="it-IT" w:eastAsia="it-IT"/>
+          <w14:ligatures w14:val="none"/>
+        </w:rPr>
+        <w:t>5%.</w:t>
       </w:r>
     </w:p>
     <w:p>
@@ -1811,7 +2053,7 @@
           <w:lang w:val="it-IT" w:eastAsia="it-IT"/>
         </w:rPr>
         <w:drawing>
-          <wp:inline distT="0" distB="0" distL="0" distR="0">
+          <wp:inline distT="0" distB="0" distL="0" distR="0" wp14:anchorId="6C66F8AF" wp14:editId="455F451D">
             <wp:extent cx="5080000" cy="2540000"/>
             <wp:effectExtent l="0" t="0" r="0" b="0"/>
             <wp:docPr id="965603995" name="Immagine 5"/>
@@ -1826,7 +2068,7 @@
                     <pic:cNvPicPr/>
                   </pic:nvPicPr>
                   <pic:blipFill>
-                    <a:blip r:embed="rId11">
+                    <a:blip r:embed="rId12">
                       <a:extLst>
                         <a:ext uri="{28A0092B-C50C-407E-A947-70E740481C1C}">
                           <a14:useLocalDpi xmlns:a14="http://schemas.microsoft.com/office/drawing/2010/main" val="0"/>
@@ -1855,7 +2097,7 @@
     </w:p>
     <w:p>
       <w:pPr>
-        <w:pStyle w:val="Didascalia"/>
+        <w:pStyle w:val="Caption"/>
         <w:jc w:val="center"/>
         <w:rPr>
           <w:rFonts w:ascii="Arial" w:eastAsia="Times New Roman" w:hAnsi="Arial" w:cs="Arial"/>
@@ -1923,19 +2165,6 @@
           <w14:ligatures w14:val="none"/>
         </w:rPr>
       </w:pPr>
-    </w:p>
-    <w:p>
-      <w:pPr>
-        <w:shd w:val="clear" w:color="auto" w:fill="FFFFFF"/>
-        <w:jc w:val="both"/>
-        <w:rPr>
-          <w:rFonts w:ascii="Arial" w:eastAsia="Times New Roman" w:hAnsi="Arial" w:cs="Arial"/>
-          <w:color w:val="222222"/>
-          <w:kern w:val="0"/>
-          <w:lang w:val="it-IT" w:eastAsia="it-IT"/>
-          <w14:ligatures w14:val="none"/>
-        </w:rPr>
-      </w:pPr>
       <w:r>
         <w:rPr>
           <w:rFonts w:ascii="Arial" w:eastAsia="Times New Roman" w:hAnsi="Arial" w:cs="Arial"/>
@@ -1945,17 +2174,57 @@
           <w14:ligatures w14:val="none"/>
         </w:rPr>
         <w:lastRenderedPageBreak/>
-        <w:t>Questo risultato</w:t>
-      </w:r>
-      <w:r>
-        <w:rPr>
-          <w:rFonts w:ascii="Arial" w:eastAsia="Times New Roman" w:hAnsi="Arial" w:cs="Arial"/>
-          <w:color w:val="222222"/>
-          <w:kern w:val="0"/>
-          <w:lang w:val="it-IT" w:eastAsia="it-IT"/>
-          <w14:ligatures w14:val="none"/>
-        </w:rPr>
-        <w:t xml:space="preserve"> preliminare può essere migliorato</w:t>
+        <w:t>Questo risultato preliminare può essere migliorato</w:t>
+      </w:r>
+      <w:r>
+        <w:rPr>
+          <w:rFonts w:ascii="Arial" w:eastAsia="Times New Roman" w:hAnsi="Arial" w:cs="Arial"/>
+          <w:color w:val="222222"/>
+          <w:kern w:val="0"/>
+          <w:lang w:val="it-IT" w:eastAsia="it-IT"/>
+          <w14:ligatures w14:val="none"/>
+        </w:rPr>
+        <w:t xml:space="preserve"> incorporando nel modello variabili esogene (es., la temperatura e/o umidità dell’aria)</w:t>
+      </w:r>
+      <w:r>
+        <w:rPr>
+          <w:rFonts w:ascii="Arial" w:eastAsia="Times New Roman" w:hAnsi="Arial" w:cs="Arial"/>
+          <w:color w:val="222222"/>
+          <w:kern w:val="0"/>
+          <w:lang w:val="it-IT" w:eastAsia="it-IT"/>
+          <w14:ligatures w14:val="none"/>
+        </w:rPr>
+        <w:t xml:space="preserve">, la cui considerazione nella fase di training </w:t>
+      </w:r>
+      <w:r>
+        <w:rPr>
+          <w:rFonts w:ascii="Arial" w:eastAsia="Times New Roman" w:hAnsi="Arial" w:cs="Arial"/>
+          <w:color w:val="222222"/>
+          <w:kern w:val="0"/>
+          <w:lang w:val="it-IT" w:eastAsia="it-IT"/>
+          <w14:ligatures w14:val="none"/>
+        </w:rPr>
+        <w:t xml:space="preserve">può notevolmente migliorare </w:t>
+      </w:r>
+      <w:r>
+        <w:rPr>
+          <w:rFonts w:ascii="Arial" w:eastAsia="Times New Roman" w:hAnsi="Arial" w:cs="Arial"/>
+          <w:color w:val="222222"/>
+          <w:kern w:val="0"/>
+          <w:lang w:val="it-IT" w:eastAsia="it-IT"/>
+          <w14:ligatures w14:val="none"/>
+        </w:rPr>
+        <w:t>l’accuratezza predittiva del modello</w:t>
+      </w:r>
+      <w:r>
+        <w:rPr>
+          <w:rFonts w:ascii="Arial" w:eastAsia="Times New Roman" w:hAnsi="Arial" w:cs="Arial"/>
+          <w:color w:val="222222"/>
+          <w:kern w:val="0"/>
+          <w:lang w:val="it-IT" w:eastAsia="it-IT"/>
+          <w14:ligatures w14:val="none"/>
+        </w:rPr>
+        <w:t>.</w:t>
       </w:r>
       <w:r>
         <w:rPr>
@@ -1975,90 +2244,8 @@
           <w:lang w:val="it-IT" w:eastAsia="it-IT"/>
           <w14:ligatures w14:val="none"/>
         </w:rPr>
-        <w:t xml:space="preserve">attraverso un tuning </w:t>
-      </w:r>
-      <w:r>
-        <w:rPr>
-          <w:rFonts w:ascii="Arial" w:eastAsia="Times New Roman" w:hAnsi="Arial" w:cs="Arial"/>
-          <w:color w:val="222222"/>
-          <w:kern w:val="0"/>
-          <w:lang w:val="it-IT" w:eastAsia="it-IT"/>
-          <w14:ligatures w14:val="none"/>
-        </w:rPr>
-        <w:t>accurato degli iper</w:t>
-      </w:r>
-      <w:r>
-        <w:rPr>
-          <w:rFonts w:ascii="Arial" w:eastAsia="Times New Roman" w:hAnsi="Arial" w:cs="Arial"/>
-          <w:color w:val="222222"/>
-          <w:kern w:val="0"/>
-          <w:lang w:val="it-IT" w:eastAsia="it-IT"/>
-          <w14:ligatures w14:val="none"/>
-        </w:rPr>
-        <w:t>-</w:t>
-      </w:r>
-      <w:r>
-        <w:rPr>
-          <w:rFonts w:ascii="Arial" w:eastAsia="Times New Roman" w:hAnsi="Arial" w:cs="Arial"/>
-          <w:color w:val="222222"/>
-          <w:kern w:val="0"/>
-          <w:lang w:val="it-IT" w:eastAsia="it-IT"/>
-          <w14:ligatures w14:val="none"/>
-        </w:rPr>
-        <w:t>parametri dell</w:t>
-      </w:r>
-      <w:r>
-        <w:rPr>
-          <w:rFonts w:ascii="Arial" w:eastAsia="Times New Roman" w:hAnsi="Arial" w:cs="Arial"/>
-          <w:color w:val="222222"/>
-          <w:kern w:val="0"/>
-          <w:lang w:val="it-IT" w:eastAsia="it-IT"/>
-          <w14:ligatures w14:val="none"/>
-        </w:rPr>
-        <w:t>’algoritmo</w:t>
-      </w:r>
-      <w:r>
-        <w:rPr>
-          <w:rFonts w:ascii="Arial" w:eastAsia="Times New Roman" w:hAnsi="Arial" w:cs="Arial"/>
-          <w:color w:val="222222"/>
-          <w:kern w:val="0"/>
-          <w:lang w:val="it-IT" w:eastAsia="it-IT"/>
-          <w14:ligatures w14:val="none"/>
-        </w:rPr>
-        <w:t>, che in questa fase preliminare sono lasciati ai loro valori di default</w:t>
-      </w:r>
-      <w:r>
-        <w:rPr>
-          <w:rFonts w:ascii="Arial" w:eastAsia="Times New Roman" w:hAnsi="Arial" w:cs="Arial"/>
-          <w:color w:val="222222"/>
-          <w:kern w:val="0"/>
-          <w:lang w:val="it-IT" w:eastAsia="it-IT"/>
-          <w14:ligatures w14:val="none"/>
-        </w:rPr>
-        <w:t>.</w:t>
-      </w:r>
-      <w:r>
-        <w:rPr>
-          <w:rFonts w:ascii="Arial" w:eastAsia="Times New Roman" w:hAnsi="Arial" w:cs="Arial"/>
-          <w:color w:val="222222"/>
-          <w:kern w:val="0"/>
-          <w:lang w:val="it-IT" w:eastAsia="it-IT"/>
-          <w14:ligatures w14:val="none"/>
-        </w:rPr>
-        <w:t xml:space="preserve"> Una </w:t>
-      </w:r>
-      <w:proofErr w:type="spellStart"/>
-      <w:r>
-        <w:rPr>
-          <w:rFonts w:ascii="Arial" w:eastAsia="Times New Roman" w:hAnsi="Arial" w:cs="Arial"/>
-          <w:color w:val="222222"/>
-          <w:kern w:val="0"/>
-          <w:lang w:val="it-IT" w:eastAsia="it-IT"/>
-          <w14:ligatures w14:val="none"/>
-        </w:rPr>
-        <w:t>Bayesian</w:t>
-      </w:r>
-      <w:proofErr w:type="spellEnd"/>
+        <w:t>Continual learning e online learning saranno poi implementati per favorire la scalabilità a numerose strutture ospedaliere/sanitarie.</w:t>
+      </w:r>
       <w:r>
         <w:rPr>
           <w:rFonts w:ascii="Arial" w:eastAsia="Times New Roman" w:hAnsi="Arial" w:cs="Arial"/>
@@ -2069,48 +2256,6 @@
         </w:rPr>
         <w:t xml:space="preserve"> </w:t>
       </w:r>
-      <w:proofErr w:type="spellStart"/>
-      <w:r>
-        <w:rPr>
-          <w:rFonts w:ascii="Arial" w:eastAsia="Times New Roman" w:hAnsi="Arial" w:cs="Arial"/>
-          <w:color w:val="222222"/>
-          <w:kern w:val="0"/>
-          <w:lang w:val="it-IT" w:eastAsia="it-IT"/>
-          <w14:ligatures w14:val="none"/>
-        </w:rPr>
-        <w:t>search</w:t>
-      </w:r>
-      <w:proofErr w:type="spellEnd"/>
-      <w:r>
-        <w:rPr>
-          <w:rFonts w:ascii="Arial" w:eastAsia="Times New Roman" w:hAnsi="Arial" w:cs="Arial"/>
-          <w:color w:val="222222"/>
-          <w:kern w:val="0"/>
-          <w:lang w:val="it-IT" w:eastAsia="it-IT"/>
-          <w14:ligatures w14:val="none"/>
-        </w:rPr>
-        <w:t xml:space="preserve"> </w:t>
-      </w:r>
-      <w:r>
-        <w:rPr>
-          <w:rFonts w:ascii="Arial" w:eastAsia="Times New Roman" w:hAnsi="Arial" w:cs="Arial"/>
-          <w:color w:val="222222"/>
-          <w:kern w:val="0"/>
-          <w:lang w:val="it-IT" w:eastAsia="it-IT"/>
-          <w14:ligatures w14:val="none"/>
-        </w:rPr>
-        <w:t>sarà implementata a questo scopo.</w:t>
-      </w:r>
-      <w:r>
-        <w:rPr>
-          <w:rFonts w:ascii="Arial" w:eastAsia="Times New Roman" w:hAnsi="Arial" w:cs="Arial"/>
-          <w:color w:val="222222"/>
-          <w:kern w:val="0"/>
-          <w:lang w:val="it-IT" w:eastAsia="it-IT"/>
-          <w14:ligatures w14:val="none"/>
-        </w:rPr>
-        <w:t xml:space="preserve"> </w:t>
-      </w:r>
       <w:r>
         <w:rPr>
           <w:rFonts w:ascii="Arial" w:eastAsia="Times New Roman" w:hAnsi="Arial" w:cs="Arial"/>
@@ -2129,29 +2274,37 @@
           <w:lang w:val="it-IT" w:eastAsia="it-IT"/>
           <w14:ligatures w14:val="none"/>
         </w:rPr>
-        <w:t xml:space="preserve">web </w:t>
-      </w:r>
-      <w:proofErr w:type="spellStart"/>
-      <w:r>
-        <w:rPr>
-          <w:rFonts w:ascii="Arial" w:eastAsia="Times New Roman" w:hAnsi="Arial" w:cs="Arial"/>
-          <w:color w:val="222222"/>
-          <w:kern w:val="0"/>
-          <w:lang w:val="it-IT" w:eastAsia="it-IT"/>
-          <w14:ligatures w14:val="none"/>
-        </w:rPr>
-        <w:t>application</w:t>
-      </w:r>
-      <w:proofErr w:type="spellEnd"/>
-      <w:r>
-        <w:rPr>
-          <w:rFonts w:ascii="Arial" w:eastAsia="Times New Roman" w:hAnsi="Arial" w:cs="Arial"/>
-          <w:color w:val="222222"/>
-          <w:kern w:val="0"/>
-          <w:lang w:val="it-IT" w:eastAsia="it-IT"/>
-          <w14:ligatures w14:val="none"/>
-        </w:rPr>
-        <w:t xml:space="preserve">/dashboard sarà realizzata per </w:t>
+        <w:t>web application</w:t>
+      </w:r>
+      <w:r>
+        <w:rPr>
+          <w:rFonts w:ascii="Arial" w:eastAsia="Times New Roman" w:hAnsi="Arial" w:cs="Arial"/>
+          <w:color w:val="222222"/>
+          <w:kern w:val="0"/>
+          <w:lang w:val="it-IT" w:eastAsia="it-IT"/>
+          <w14:ligatures w14:val="none"/>
+        </w:rPr>
+        <w:t>/dashboard sarà</w:t>
+      </w:r>
+      <w:r>
+        <w:rPr>
+          <w:rFonts w:ascii="Arial" w:eastAsia="Times New Roman" w:hAnsi="Arial" w:cs="Arial"/>
+          <w:color w:val="222222"/>
+          <w:kern w:val="0"/>
+          <w:lang w:val="it-IT" w:eastAsia="it-IT"/>
+          <w14:ligatures w14:val="none"/>
+        </w:rPr>
+        <w:t xml:space="preserve"> quindi</w:t>
+      </w:r>
+      <w:r>
+        <w:rPr>
+          <w:rFonts w:ascii="Arial" w:eastAsia="Times New Roman" w:hAnsi="Arial" w:cs="Arial"/>
+          <w:color w:val="222222"/>
+          <w:kern w:val="0"/>
+          <w:lang w:val="it-IT" w:eastAsia="it-IT"/>
+          <w14:ligatures w14:val="none"/>
+        </w:rPr>
+        <w:t xml:space="preserve"> realizzata per </w:t>
       </w:r>
       <w:r>
         <w:rPr>
@@ -2249,6 +2402,127 @@
     </w:sectPr>
   </w:body>
 </w:document>
+</file>
+
+<file path=word/numbering.xml><?xml version="1.0" encoding="utf-8"?>
+<w:numbering xmlns:wpc="http://schemas.microsoft.com/office/word/2010/wordprocessingCanvas" xmlns:cx="http://schemas.microsoft.com/office/drawing/2014/chartex" xmlns:cx1="http://schemas.microsoft.com/office/drawing/2015/9/8/chartex" xmlns:cx2="http://schemas.microsoft.com/office/drawing/2015/10/21/chartex" xmlns:cx3="http://schemas.microsoft.com/office/drawing/2016/5/9/chartex" xmlns:cx4="http://schemas.microsoft.com/office/drawing/2016/5/10/chartex" xmlns:cx5="http://schemas.microsoft.com/office/drawing/2016/5/11/chartex" xmlns:cx6="http://schemas.microsoft.com/office/drawing/2016/5/12/chartex" xmlns:cx7="http://schemas.microsoft.com/office/drawing/2016/5/13/chartex" xmlns:cx8="http://schemas.microsoft.com/office/drawing/2016/5/14/chartex" xmlns:mc="http://schemas.openxmlformats.org/markup-compatibility/2006" xmlns:aink="http://schemas.microsoft.com/office/drawing/2016/ink" xmlns:am3d="http://schemas.microsoft.com/office/drawing/2017/model3d" xmlns:o="urn:schemas-microsoft-com:office:office" xmlns:oel="http://schemas.microsoft.com/office/2019/extlst" xmlns:r="http://schemas.openxmlformats.org/officeDocument/2006/relationships" xmlns:m="http://schemas.openxmlformats.org/officeDocument/2006/math" xmlns:v="urn:schemas-microsoft-com:vml" xmlns:wp14="http://schemas.microsoft.com/office/word/2010/wordprocessingDrawing" xmlns:wp="http://schemas.openxmlformats.org/drawingml/2006/wordprocessingDrawing" xmlns:w10="urn:schemas-microsoft-com:office:word" xmlns:w="http://schemas.openxmlformats.org/wordprocessingml/2006/main" xmlns:w14="http://schemas.microsoft.com/office/word/2010/wordml" xmlns:w15="http://schemas.microsoft.com/office/word/2012/wordml" xmlns:w16cex="http://schemas.microsoft.com/office/word/2018/wordml/cex" xmlns:w16cid="http://schemas.microsoft.com/office/word/2016/wordml/cid" xmlns:w16="http://schemas.microsoft.com/office/word/2018/wordml" xmlns:w16sdtdh="http://schemas.microsoft.com/office/word/2020/wordml/sdtdatahash" xmlns:w16se="http://schemas.microsoft.com/office/word/2015/wordml/symex" xmlns:wpg="http://schemas.microsoft.com/office/word/2010/wordprocessingGroup" xmlns:wpi="http://schemas.microsoft.com/office/word/2010/wordprocessingInk" xmlns:wne="http://schemas.microsoft.com/office/word/2006/wordml" xmlns:wps="http://schemas.microsoft.com/office/word/2010/wordprocessingShape" mc:Ignorable="w14 w15 w16se w16cid w16 w16cex w16sdtdh wp14">
+  <w:abstractNum w:abstractNumId="0" w15:restartNumberingAfterBreak="0">
+    <w:nsid w:val="00CA052C"/>
+    <w:multiLevelType w:val="hybridMultilevel"/>
+    <w:tmpl w:val="E9CA8360"/>
+    <w:lvl w:ilvl="0" w:tplc="A2D2E7C4">
+      <w:start w:val="5"/>
+      <w:numFmt w:val="bullet"/>
+      <w:lvlText w:val="-"/>
+      <w:lvlJc w:val="left"/>
+      <w:pPr>
+        <w:ind w:left="720" w:hanging="360"/>
+      </w:pPr>
+      <w:rPr>
+        <w:rFonts w:ascii="Arial" w:eastAsia="Times New Roman" w:hAnsi="Arial" w:cs="Arial" w:hint="default"/>
+      </w:rPr>
+    </w:lvl>
+    <w:lvl w:ilvl="1" w:tplc="08090003" w:tentative="1">
+      <w:start w:val="1"/>
+      <w:numFmt w:val="bullet"/>
+      <w:lvlText w:val="o"/>
+      <w:lvlJc w:val="left"/>
+      <w:pPr>
+        <w:ind w:left="1440" w:hanging="360"/>
+      </w:pPr>
+      <w:rPr>
+        <w:rFonts w:ascii="Courier New" w:hAnsi="Courier New" w:cs="Courier New" w:hint="default"/>
+      </w:rPr>
+    </w:lvl>
+    <w:lvl w:ilvl="2" w:tplc="08090005" w:tentative="1">
+      <w:start w:val="1"/>
+      <w:numFmt w:val="bullet"/>
+      <w:lvlText w:val=""/>
+      <w:lvlJc w:val="left"/>
+      <w:pPr>
+        <w:ind w:left="2160" w:hanging="360"/>
+      </w:pPr>
+      <w:rPr>
+        <w:rFonts w:ascii="Wingdings" w:hAnsi="Wingdings" w:hint="default"/>
+      </w:rPr>
+    </w:lvl>
+    <w:lvl w:ilvl="3" w:tplc="08090001" w:tentative="1">
+      <w:start w:val="1"/>
+      <w:numFmt w:val="bullet"/>
+      <w:lvlText w:val=""/>
+      <w:lvlJc w:val="left"/>
+      <w:pPr>
+        <w:ind w:left="2880" w:hanging="360"/>
+      </w:pPr>
+      <w:rPr>
+        <w:rFonts w:ascii="Symbol" w:hAnsi="Symbol" w:hint="default"/>
+      </w:rPr>
+    </w:lvl>
+    <w:lvl w:ilvl="4" w:tplc="08090003" w:tentative="1">
+      <w:start w:val="1"/>
+      <w:numFmt w:val="bullet"/>
+      <w:lvlText w:val="o"/>
+      <w:lvlJc w:val="left"/>
+      <w:pPr>
+        <w:ind w:left="3600" w:hanging="360"/>
+      </w:pPr>
+      <w:rPr>
+        <w:rFonts w:ascii="Courier New" w:hAnsi="Courier New" w:cs="Courier New" w:hint="default"/>
+      </w:rPr>
+    </w:lvl>
+    <w:lvl w:ilvl="5" w:tplc="08090005" w:tentative="1">
+      <w:start w:val="1"/>
+      <w:numFmt w:val="bullet"/>
+      <w:lvlText w:val=""/>
+      <w:lvlJc w:val="left"/>
+      <w:pPr>
+        <w:ind w:left="4320" w:hanging="360"/>
+      </w:pPr>
+      <w:rPr>
+        <w:rFonts w:ascii="Wingdings" w:hAnsi="Wingdings" w:hint="default"/>
+      </w:rPr>
+    </w:lvl>
+    <w:lvl w:ilvl="6" w:tplc="08090001" w:tentative="1">
+      <w:start w:val="1"/>
+      <w:numFmt w:val="bullet"/>
+      <w:lvlText w:val=""/>
+      <w:lvlJc w:val="left"/>
+      <w:pPr>
+        <w:ind w:left="5040" w:hanging="360"/>
+      </w:pPr>
+      <w:rPr>
+        <w:rFonts w:ascii="Symbol" w:hAnsi="Symbol" w:hint="default"/>
+      </w:rPr>
+    </w:lvl>
+    <w:lvl w:ilvl="7" w:tplc="08090003" w:tentative="1">
+      <w:start w:val="1"/>
+      <w:numFmt w:val="bullet"/>
+      <w:lvlText w:val="o"/>
+      <w:lvlJc w:val="left"/>
+      <w:pPr>
+        <w:ind w:left="5760" w:hanging="360"/>
+      </w:pPr>
+      <w:rPr>
+        <w:rFonts w:ascii="Courier New" w:hAnsi="Courier New" w:cs="Courier New" w:hint="default"/>
+      </w:rPr>
+    </w:lvl>
+    <w:lvl w:ilvl="8" w:tplc="08090005" w:tentative="1">
+      <w:start w:val="1"/>
+      <w:numFmt w:val="bullet"/>
+      <w:lvlText w:val=""/>
+      <w:lvlJc w:val="left"/>
+      <w:pPr>
+        <w:ind w:left="6480" w:hanging="360"/>
+      </w:pPr>
+      <w:rPr>
+        <w:rFonts w:ascii="Wingdings" w:hAnsi="Wingdings" w:hint="default"/>
+      </w:rPr>
+    </w:lvl>
+  </w:abstractNum>
+  <w:num w:numId="1" w16cid:durableId="834222225">
+    <w:abstractNumId w:val="0"/>
+  </w:num>
+</w:numbering>
 </file>
 
 <file path=word/styles.xml><?xml version="1.0" encoding="utf-8"?>
@@ -2644,17 +2918,17 @@
     <w:lsdException w:name="Unresolved Mention" w:semiHidden="1" w:unhideWhenUsed="1"/>
     <w:lsdException w:name="Smart Link" w:semiHidden="1" w:unhideWhenUsed="1"/>
   </w:latentStyles>
-  <w:style w:type="paragraph" w:default="1" w:styleId="Normale">
+  <w:style w:type="paragraph" w:default="1" w:styleId="Normal">
     <w:name w:val="Normal"/>
     <w:qFormat/>
     <w:rPr>
       <w:lang w:val="en-GB"/>
     </w:rPr>
   </w:style>
-  <w:style w:type="paragraph" w:styleId="Titolo1">
+  <w:style w:type="paragraph" w:styleId="Heading1">
     <w:name w:val="heading 1"/>
-    <w:basedOn w:val="Normale"/>
-    <w:link w:val="Titolo1Carattere"/>
+    <w:basedOn w:val="Normal"/>
+    <w:link w:val="Heading1Char"/>
     <w:uiPriority w:val="9"/>
     <w:qFormat/>
     <w:rsid w:val="00084694"/>
@@ -2673,13 +2947,12 @@
       <w14:ligatures w14:val="none"/>
     </w:rPr>
   </w:style>
-  <w:style w:type="character" w:default="1" w:styleId="Carpredefinitoparagrafo">
+  <w:style w:type="character" w:default="1" w:styleId="DefaultParagraphFont">
     <w:name w:val="Default Paragraph Font"/>
     <w:uiPriority w:val="1"/>
-    <w:semiHidden/>
     <w:unhideWhenUsed/>
   </w:style>
-  <w:style w:type="table" w:default="1" w:styleId="Tabellanormale">
+  <w:style w:type="table" w:default="1" w:styleId="TableNormal">
     <w:name w:val="Normal Table"/>
     <w:uiPriority w:val="99"/>
     <w:semiHidden/>
@@ -2694,16 +2967,16 @@
       </w:tblCellMar>
     </w:tblPr>
   </w:style>
-  <w:style w:type="numbering" w:default="1" w:styleId="Nessunelenco">
+  <w:style w:type="numbering" w:default="1" w:styleId="NoList">
     <w:name w:val="No List"/>
     <w:uiPriority w:val="99"/>
     <w:semiHidden/>
     <w:unhideWhenUsed/>
   </w:style>
-  <w:style w:type="character" w:customStyle="1" w:styleId="Titolo1Carattere">
-    <w:name w:val="Titolo 1 Carattere"/>
-    <w:basedOn w:val="Carpredefinitoparagrafo"/>
-    <w:link w:val="Titolo1"/>
+  <w:style w:type="character" w:customStyle="1" w:styleId="Heading1Char">
+    <w:name w:val="Heading 1 Char"/>
+    <w:basedOn w:val="DefaultParagraphFont"/>
+    <w:link w:val="Heading1"/>
     <w:uiPriority w:val="9"/>
     <w:rsid w:val="00084694"/>
     <w:rPr>
@@ -2717,10 +2990,10 @@
       <w14:ligatures w14:val="none"/>
     </w:rPr>
   </w:style>
-  <w:style w:type="paragraph" w:styleId="Didascalia">
+  <w:style w:type="paragraph" w:styleId="Caption">
     <w:name w:val="caption"/>
-    <w:basedOn w:val="Normale"/>
-    <w:next w:val="Normale"/>
+    <w:basedOn w:val="Normal"/>
+    <w:next w:val="Normal"/>
     <w:uiPriority w:val="35"/>
     <w:unhideWhenUsed/>
     <w:qFormat/>
@@ -2736,15 +3009,26 @@
       <w:szCs w:val="18"/>
     </w:rPr>
   </w:style>
-  <w:style w:type="character" w:styleId="Testosegnaposto">
+  <w:style w:type="character" w:styleId="PlaceholderText">
     <w:name w:val="Placeholder Text"/>
-    <w:basedOn w:val="Carpredefinitoparagrafo"/>
+    <w:basedOn w:val="DefaultParagraphFont"/>
     <w:uiPriority w:val="99"/>
     <w:semiHidden/>
     <w:rsid w:val="00110C1E"/>
     <w:rPr>
       <w:color w:val="666666"/>
     </w:rPr>
+  </w:style>
+  <w:style w:type="paragraph" w:styleId="ListParagraph">
+    <w:name w:val="List Paragraph"/>
+    <w:basedOn w:val="Normal"/>
+    <w:uiPriority w:val="34"/>
+    <w:qFormat/>
+    <w:rsid w:val="007771E1"/>
+    <w:pPr>
+      <w:ind w:left="720"/>
+      <w:contextualSpacing/>
+    </w:pPr>
   </w:style>
 </w:styles>
 </file>

</xml_diff>

<commit_message>
Update Specifiche tecniche del software.docx
</commit_message>
<xml_diff>
--- a/Specifiche tecniche del software.docx
+++ b/Specifiche tecniche del software.docx
@@ -42,6 +42,187 @@
         </w:rPr>
         <w:t xml:space="preserve"> – Predizione di carichi di potenza ospedalieri con Intelligenza Artificiale</w:t>
       </w:r>
+    </w:p>
+    <w:p>
+      <w:pPr>
+        <w:shd w:val="clear" w:color="auto" w:fill="FFFFFF"/>
+        <w:jc w:val="both"/>
+        <w:rPr>
+          <w:rFonts w:ascii="Arial" w:eastAsia="Times New Roman" w:hAnsi="Arial" w:cs="Arial"/>
+          <w:color w:val="222222"/>
+          <w:kern w:val="0"/>
+          <w:lang w:val="it-IT" w:eastAsia="it-IT"/>
+          <w14:ligatures w14:val="none"/>
+        </w:rPr>
+      </w:pPr>
+    </w:p>
+    <w:p>
+      <w:pPr>
+        <w:shd w:val="clear" w:color="auto" w:fill="FFFFFF"/>
+        <w:jc w:val="both"/>
+        <w:rPr>
+          <w:rFonts w:ascii="Arial" w:eastAsia="Times New Roman" w:hAnsi="Arial" w:cs="Arial"/>
+          <w:color w:val="222222"/>
+          <w:kern w:val="0"/>
+          <w:lang w:val="it-IT" w:eastAsia="it-IT"/>
+          <w14:ligatures w14:val="none"/>
+        </w:rPr>
+      </w:pPr>
+      <w:r>
+        <w:rPr>
+          <w:rFonts w:ascii="Arial" w:eastAsia="Times New Roman" w:hAnsi="Arial" w:cs="Arial"/>
+          <w:color w:val="222222"/>
+          <w:kern w:val="0"/>
+          <w:lang w:val="it-IT" w:eastAsia="it-IT"/>
+          <w14:ligatures w14:val="none"/>
+        </w:rPr>
+        <w:t>Autori:</w:t>
+      </w:r>
+    </w:p>
+    <w:p>
+      <w:pPr>
+        <w:shd w:val="clear" w:color="auto" w:fill="FFFFFF"/>
+        <w:jc w:val="both"/>
+        <w:rPr>
+          <w:rFonts w:ascii="Arial" w:eastAsia="Times New Roman" w:hAnsi="Arial" w:cs="Arial"/>
+          <w:color w:val="222222"/>
+          <w:kern w:val="0"/>
+          <w:lang w:val="en-US" w:eastAsia="it-IT"/>
+          <w14:ligatures w14:val="none"/>
+        </w:rPr>
+      </w:pPr>
+      <w:r>
+        <w:rPr>
+          <w:rFonts w:ascii="Arial" w:eastAsia="Times New Roman" w:hAnsi="Arial" w:cs="Arial"/>
+          <w:color w:val="222222"/>
+          <w:kern w:val="0"/>
+          <w:lang w:val="en-US" w:eastAsia="it-IT"/>
+          <w14:ligatures w14:val="none"/>
+        </w:rPr>
+        <w:t>Andrea Bellome – Software Engineer, AI</w:t>
+      </w:r>
+      <w:r>
+        <w:rPr>
+          <w:rFonts w:ascii="Arial" w:eastAsia="Times New Roman" w:hAnsi="Arial" w:cs="Arial"/>
+          <w:color w:val="222222"/>
+          <w:kern w:val="0"/>
+          <w:lang w:val="en-US" w:eastAsia="it-IT"/>
+          <w14:ligatures w14:val="none"/>
+        </w:rPr>
+        <w:t xml:space="preserve"> &amp; Data Analysis</w:t>
+      </w:r>
+    </w:p>
+    <w:p>
+      <w:pPr>
+        <w:shd w:val="clear" w:color="auto" w:fill="FFFFFF"/>
+        <w:jc w:val="both"/>
+        <w:rPr>
+          <w:rFonts w:ascii="Arial" w:eastAsia="Times New Roman" w:hAnsi="Arial" w:cs="Arial"/>
+          <w:color w:val="222222"/>
+          <w:kern w:val="0"/>
+          <w:lang w:val="it-IT" w:eastAsia="it-IT"/>
+          <w14:ligatures w14:val="none"/>
+        </w:rPr>
+      </w:pPr>
+      <w:r>
+        <w:rPr>
+          <w:rFonts w:ascii="Arial" w:eastAsia="Times New Roman" w:hAnsi="Arial" w:cs="Arial"/>
+          <w:color w:val="222222"/>
+          <w:kern w:val="0"/>
+          <w:lang w:val="it-IT" w:eastAsia="it-IT"/>
+          <w14:ligatures w14:val="none"/>
+        </w:rPr>
+        <w:t xml:space="preserve">Pietro </w:t>
+      </w:r>
+      <w:proofErr w:type="spellStart"/>
+      <w:r>
+        <w:rPr>
+          <w:rFonts w:ascii="Arial" w:eastAsia="Times New Roman" w:hAnsi="Arial" w:cs="Arial"/>
+          <w:color w:val="222222"/>
+          <w:kern w:val="0"/>
+          <w:lang w:val="it-IT" w:eastAsia="it-IT"/>
+          <w14:ligatures w14:val="none"/>
+        </w:rPr>
+        <w:t>Iovino</w:t>
+      </w:r>
+      <w:proofErr w:type="spellEnd"/>
+      <w:r>
+        <w:rPr>
+          <w:rFonts w:ascii="Arial" w:eastAsia="Times New Roman" w:hAnsi="Arial" w:cs="Arial"/>
+          <w:color w:val="222222"/>
+          <w:kern w:val="0"/>
+          <w:lang w:val="it-IT" w:eastAsia="it-IT"/>
+          <w14:ligatures w14:val="none"/>
+        </w:rPr>
+        <w:t xml:space="preserve"> – Software </w:t>
+      </w:r>
+      <w:proofErr w:type="spellStart"/>
+      <w:r>
+        <w:rPr>
+          <w:rFonts w:ascii="Arial" w:eastAsia="Times New Roman" w:hAnsi="Arial" w:cs="Arial"/>
+          <w:color w:val="222222"/>
+          <w:kern w:val="0"/>
+          <w:lang w:val="it-IT" w:eastAsia="it-IT"/>
+          <w14:ligatures w14:val="none"/>
+        </w:rPr>
+        <w:t>Engineer</w:t>
+      </w:r>
+      <w:proofErr w:type="spellEnd"/>
+      <w:r>
+        <w:rPr>
+          <w:rFonts w:ascii="Arial" w:eastAsia="Times New Roman" w:hAnsi="Arial" w:cs="Arial"/>
+          <w:color w:val="222222"/>
+          <w:kern w:val="0"/>
+          <w:lang w:val="it-IT" w:eastAsia="it-IT"/>
+          <w14:ligatures w14:val="none"/>
+        </w:rPr>
+        <w:t xml:space="preserve">, AI </w:t>
+      </w:r>
+      <w:r>
+        <w:rPr>
+          <w:rFonts w:ascii="Arial" w:eastAsia="Times New Roman" w:hAnsi="Arial" w:cs="Arial"/>
+          <w:color w:val="222222"/>
+          <w:kern w:val="0"/>
+          <w:lang w:val="it-IT" w:eastAsia="it-IT"/>
+          <w14:ligatures w14:val="none"/>
+        </w:rPr>
+        <w:t>&amp; Data Analysis</w:t>
+      </w:r>
+    </w:p>
+    <w:p>
+      <w:pPr>
+        <w:shd w:val="clear" w:color="auto" w:fill="FFFFFF"/>
+        <w:jc w:val="both"/>
+        <w:rPr>
+          <w:rFonts w:ascii="Arial" w:eastAsia="Times New Roman" w:hAnsi="Arial" w:cs="Arial"/>
+          <w:color w:val="222222"/>
+          <w:kern w:val="0"/>
+          <w:lang w:val="it-IT" w:eastAsia="it-IT"/>
+          <w14:ligatures w14:val="none"/>
+        </w:rPr>
+      </w:pPr>
+      <w:r>
+        <w:rPr>
+          <w:rFonts w:ascii="Arial" w:eastAsia="Times New Roman" w:hAnsi="Arial" w:cs="Arial"/>
+          <w:color w:val="222222"/>
+          <w:kern w:val="0"/>
+          <w:lang w:val="it-IT" w:eastAsia="it-IT"/>
+          <w14:ligatures w14:val="none"/>
+        </w:rPr>
+        <w:t xml:space="preserve">Leonardo Ratto – Software </w:t>
+      </w:r>
+      <w:proofErr w:type="spellStart"/>
+      <w:r>
+        <w:rPr>
+          <w:rFonts w:ascii="Arial" w:eastAsia="Times New Roman" w:hAnsi="Arial" w:cs="Arial"/>
+          <w:color w:val="222222"/>
+          <w:kern w:val="0"/>
+          <w:lang w:val="it-IT" w:eastAsia="it-IT"/>
+          <w14:ligatures w14:val="none"/>
+        </w:rPr>
+        <w:t>Engineer</w:t>
+      </w:r>
+      <w:proofErr w:type="spellEnd"/>
     </w:p>
     <w:p>
       <w:pPr>
@@ -344,7 +525,7 @@
     </w:p>
     <w:p>
       <w:pPr>
-        <w:pStyle w:val="Caption"/>
+        <w:pStyle w:val="Didascalia"/>
         <w:jc w:val="center"/>
         <w:rPr>
           <w:rFonts w:ascii="Arial" w:eastAsia="Times New Roman" w:hAnsi="Arial" w:cs="Arial"/>
@@ -521,6 +702,7 @@
           <w:kern w:val="0"/>
           <w:lang w:val="it-IT" w:eastAsia="it-IT"/>
         </w:rPr>
+        <w:lastRenderedPageBreak/>
         <w:drawing>
           <wp:inline distT="0" distB="0" distL="0" distR="0" wp14:anchorId="733F2B7F" wp14:editId="597496C7">
             <wp:extent cx="4497735" cy="2520000"/>
@@ -566,7 +748,7 @@
     </w:p>
     <w:p>
       <w:pPr>
-        <w:pStyle w:val="Caption"/>
+        <w:pStyle w:val="Didascalia"/>
         <w:jc w:val="center"/>
         <w:rPr>
           <w:rFonts w:ascii="Arial" w:eastAsia="Times New Roman" w:hAnsi="Arial" w:cs="Arial"/>
@@ -637,7 +819,6 @@
           <w:kern w:val="0"/>
           <w:lang w:val="it-IT" w:eastAsia="it-IT"/>
         </w:rPr>
-        <w:lastRenderedPageBreak/>
         <w:drawing>
           <wp:inline distT="0" distB="0" distL="0" distR="0" wp14:anchorId="68C94302" wp14:editId="0C1C8117">
             <wp:extent cx="4441372" cy="2331743"/>
@@ -683,7 +864,7 @@
     </w:p>
     <w:p>
       <w:pPr>
-        <w:pStyle w:val="Caption"/>
+        <w:pStyle w:val="Didascalia"/>
         <w:jc w:val="center"/>
         <w:rPr>
           <w:lang w:val="it-IT"/>
@@ -798,7 +979,7 @@
     </w:p>
     <w:p>
       <w:pPr>
-        <w:pStyle w:val="Caption"/>
+        <w:pStyle w:val="Didascalia"/>
         <w:jc w:val="center"/>
         <w:rPr>
           <w:lang w:val="it-IT"/>
@@ -1006,17 +1187,51 @@
           <w:lang w:val="it-IT" w:eastAsia="it-IT"/>
           <w14:ligatures w14:val="none"/>
         </w:rPr>
-        <w:t xml:space="preserve"> LGBMRegressor</w:t>
-      </w:r>
-      <w:r>
-        <w:rPr>
-          <w:rFonts w:ascii="Arial" w:eastAsia="Times New Roman" w:hAnsi="Arial" w:cs="Arial"/>
-          <w:color w:val="222222"/>
-          <w:kern w:val="0"/>
-          <w:lang w:val="it-IT" w:eastAsia="it-IT"/>
-          <w14:ligatures w14:val="none"/>
-        </w:rPr>
-        <w:t>, basato su un modello di ‘gradient-boosting’</w:t>
+        <w:t xml:space="preserve"> </w:t>
+      </w:r>
+      <w:proofErr w:type="spellStart"/>
+      <w:r>
+        <w:rPr>
+          <w:rFonts w:ascii="Arial" w:eastAsia="Times New Roman" w:hAnsi="Arial" w:cs="Arial"/>
+          <w:color w:val="222222"/>
+          <w:kern w:val="0"/>
+          <w:lang w:val="it-IT" w:eastAsia="it-IT"/>
+          <w14:ligatures w14:val="none"/>
+        </w:rPr>
+        <w:t>LGBMRegressor</w:t>
+      </w:r>
+      <w:proofErr w:type="spellEnd"/>
+      <w:r>
+        <w:rPr>
+          <w:rFonts w:ascii="Arial" w:eastAsia="Times New Roman" w:hAnsi="Arial" w:cs="Arial"/>
+          <w:color w:val="222222"/>
+          <w:kern w:val="0"/>
+          <w:lang w:val="it-IT" w:eastAsia="it-IT"/>
+          <w14:ligatures w14:val="none"/>
+        </w:rPr>
+        <w:t>, basato su un modello di ‘</w:t>
+      </w:r>
+      <w:proofErr w:type="spellStart"/>
+      <w:r>
+        <w:rPr>
+          <w:rFonts w:ascii="Arial" w:eastAsia="Times New Roman" w:hAnsi="Arial" w:cs="Arial"/>
+          <w:color w:val="222222"/>
+          <w:kern w:val="0"/>
+          <w:lang w:val="it-IT" w:eastAsia="it-IT"/>
+          <w14:ligatures w14:val="none"/>
+        </w:rPr>
+        <w:t>gradient-boosting</w:t>
+      </w:r>
+      <w:proofErr w:type="spellEnd"/>
+      <w:r>
+        <w:rPr>
+          <w:rFonts w:ascii="Arial" w:eastAsia="Times New Roman" w:hAnsi="Arial" w:cs="Arial"/>
+          <w:color w:val="222222"/>
+          <w:kern w:val="0"/>
+          <w:lang w:val="it-IT" w:eastAsia="it-IT"/>
+          <w14:ligatures w14:val="none"/>
+        </w:rPr>
+        <w:t>’</w:t>
       </w:r>
       <w:r>
         <w:rPr>
@@ -1096,7 +1311,29 @@
           <w:lang w:val="it-IT" w:eastAsia="it-IT"/>
           <w14:ligatures w14:val="none"/>
         </w:rPr>
-        <w:t xml:space="preserve"> utilizzando il continual learning e aggiornato nel tempo con l’online learning. I dati dal 2006 al 2018 sono stati utilizzati per la fase di training, mentre quelli del 2019 e 2020 sono stati utilizzati per la fase di testing.</w:t>
+        <w:t xml:space="preserve"> utilizzando il </w:t>
+      </w:r>
+      <w:proofErr w:type="spellStart"/>
+      <w:r>
+        <w:rPr>
+          <w:rFonts w:ascii="Arial" w:eastAsia="Times New Roman" w:hAnsi="Arial" w:cs="Arial"/>
+          <w:color w:val="222222"/>
+          <w:kern w:val="0"/>
+          <w:lang w:val="it-IT" w:eastAsia="it-IT"/>
+          <w14:ligatures w14:val="none"/>
+        </w:rPr>
+        <w:t>continual</w:t>
+      </w:r>
+      <w:proofErr w:type="spellEnd"/>
+      <w:r>
+        <w:rPr>
+          <w:rFonts w:ascii="Arial" w:eastAsia="Times New Roman" w:hAnsi="Arial" w:cs="Arial"/>
+          <w:color w:val="222222"/>
+          <w:kern w:val="0"/>
+          <w:lang w:val="it-IT" w:eastAsia="it-IT"/>
+          <w14:ligatures w14:val="none"/>
+        </w:rPr>
+        <w:t xml:space="preserve"> learning e aggiornato nel tempo con l’online learning. I dati dal 2006 al 2018 sono stati utilizzati per la fase di training, mentre quelli del 2019 e 2020 sono stati utilizzati per la fase di testing.</w:t>
       </w:r>
     </w:p>
     <w:p>
@@ -1229,7 +1466,7 @@
     </w:p>
     <w:p>
       <w:pPr>
-        <w:pStyle w:val="ListParagraph"/>
+        <w:pStyle w:val="Paragrafoelenco"/>
         <w:numPr>
           <w:ilvl w:val="0"/>
           <w:numId w:val="1"/>
@@ -1244,15 +1481,27 @@
           <w14:ligatures w14:val="none"/>
         </w:rPr>
       </w:pPr>
-      <w:r>
-        <w:rPr>
-          <w:rFonts w:ascii="Arial" w:eastAsia="Times New Roman" w:hAnsi="Arial" w:cs="Arial"/>
-          <w:color w:val="222222"/>
-          <w:kern w:val="0"/>
-          <w:lang w:val="it-IT" w:eastAsia="it-IT"/>
-          <w14:ligatures w14:val="none"/>
-        </w:rPr>
-        <w:t xml:space="preserve">numpy: </w:t>
+      <w:proofErr w:type="spellStart"/>
+      <w:r>
+        <w:rPr>
+          <w:rFonts w:ascii="Arial" w:eastAsia="Times New Roman" w:hAnsi="Arial" w:cs="Arial"/>
+          <w:color w:val="222222"/>
+          <w:kern w:val="0"/>
+          <w:lang w:val="it-IT" w:eastAsia="it-IT"/>
+          <w14:ligatures w14:val="none"/>
+        </w:rPr>
+        <w:t>numpy</w:t>
+      </w:r>
+      <w:proofErr w:type="spellEnd"/>
+      <w:r>
+        <w:rPr>
+          <w:rFonts w:ascii="Arial" w:eastAsia="Times New Roman" w:hAnsi="Arial" w:cs="Arial"/>
+          <w:color w:val="222222"/>
+          <w:kern w:val="0"/>
+          <w:lang w:val="it-IT" w:eastAsia="it-IT"/>
+          <w14:ligatures w14:val="none"/>
+        </w:rPr>
+        <w:t xml:space="preserve">: </w:t>
       </w:r>
       <w:r>
         <w:rPr>
@@ -1287,7 +1536,7 @@
     </w:p>
     <w:p>
       <w:pPr>
-        <w:pStyle w:val="ListParagraph"/>
+        <w:pStyle w:val="Paragrafoelenco"/>
         <w:numPr>
           <w:ilvl w:val="0"/>
           <w:numId w:val="1"/>
@@ -1302,15 +1551,27 @@
           <w14:ligatures w14:val="none"/>
         </w:rPr>
       </w:pPr>
-      <w:r>
-        <w:rPr>
-          <w:rFonts w:ascii="Arial" w:eastAsia="Times New Roman" w:hAnsi="Arial" w:cs="Arial"/>
-          <w:color w:val="222222"/>
-          <w:kern w:val="0"/>
-          <w:lang w:val="it-IT" w:eastAsia="it-IT"/>
-          <w14:ligatures w14:val="none"/>
-        </w:rPr>
-        <w:t xml:space="preserve">pandas: </w:t>
+      <w:proofErr w:type="spellStart"/>
+      <w:r>
+        <w:rPr>
+          <w:rFonts w:ascii="Arial" w:eastAsia="Times New Roman" w:hAnsi="Arial" w:cs="Arial"/>
+          <w:color w:val="222222"/>
+          <w:kern w:val="0"/>
+          <w:lang w:val="it-IT" w:eastAsia="it-IT"/>
+          <w14:ligatures w14:val="none"/>
+        </w:rPr>
+        <w:t>pandas</w:t>
+      </w:r>
+      <w:proofErr w:type="spellEnd"/>
+      <w:r>
+        <w:rPr>
+          <w:rFonts w:ascii="Arial" w:eastAsia="Times New Roman" w:hAnsi="Arial" w:cs="Arial"/>
+          <w:color w:val="222222"/>
+          <w:kern w:val="0"/>
+          <w:lang w:val="it-IT" w:eastAsia="it-IT"/>
+          <w14:ligatures w14:val="none"/>
+        </w:rPr>
+        <w:t xml:space="preserve">: </w:t>
       </w:r>
       <w:r>
         <w:rPr>
@@ -1335,7 +1596,7 @@
     </w:p>
     <w:p>
       <w:pPr>
-        <w:pStyle w:val="ListParagraph"/>
+        <w:pStyle w:val="Paragrafoelenco"/>
         <w:numPr>
           <w:ilvl w:val="0"/>
           <w:numId w:val="1"/>
@@ -1350,15 +1611,27 @@
           <w14:ligatures w14:val="none"/>
         </w:rPr>
       </w:pPr>
-      <w:r>
-        <w:rPr>
-          <w:rFonts w:ascii="Arial" w:eastAsia="Times New Roman" w:hAnsi="Arial" w:cs="Arial"/>
-          <w:color w:val="222222"/>
-          <w:kern w:val="0"/>
-          <w:lang w:val="it-IT" w:eastAsia="it-IT"/>
-          <w14:ligatures w14:val="none"/>
-        </w:rPr>
-        <w:t xml:space="preserve">matplotlib: </w:t>
+      <w:proofErr w:type="spellStart"/>
+      <w:r>
+        <w:rPr>
+          <w:rFonts w:ascii="Arial" w:eastAsia="Times New Roman" w:hAnsi="Arial" w:cs="Arial"/>
+          <w:color w:val="222222"/>
+          <w:kern w:val="0"/>
+          <w:lang w:val="it-IT" w:eastAsia="it-IT"/>
+          <w14:ligatures w14:val="none"/>
+        </w:rPr>
+        <w:t>matplotlib</w:t>
+      </w:r>
+      <w:proofErr w:type="spellEnd"/>
+      <w:r>
+        <w:rPr>
+          <w:rFonts w:ascii="Arial" w:eastAsia="Times New Roman" w:hAnsi="Arial" w:cs="Arial"/>
+          <w:color w:val="222222"/>
+          <w:kern w:val="0"/>
+          <w:lang w:val="it-IT" w:eastAsia="it-IT"/>
+          <w14:ligatures w14:val="none"/>
+        </w:rPr>
+        <w:t xml:space="preserve">: </w:t>
       </w:r>
       <w:r>
         <w:rPr>
@@ -1383,7 +1656,7 @@
     </w:p>
     <w:p>
       <w:pPr>
-        <w:pStyle w:val="ListParagraph"/>
+        <w:pStyle w:val="Paragrafoelenco"/>
         <w:numPr>
           <w:ilvl w:val="0"/>
           <w:numId w:val="1"/>
@@ -1398,6 +1671,7 @@
           <w14:ligatures w14:val="none"/>
         </w:rPr>
       </w:pPr>
+      <w:proofErr w:type="spellStart"/>
       <w:r>
         <w:rPr>
           <w:rFonts w:ascii="Arial" w:eastAsia="Times New Roman" w:hAnsi="Arial" w:cs="Arial"/>
@@ -1408,6 +1682,7 @@
         </w:rPr>
         <w:t>lightgbm</w:t>
       </w:r>
+      <w:proofErr w:type="spellEnd"/>
       <w:r>
         <w:rPr>
           <w:rFonts w:ascii="Arial" w:eastAsia="Times New Roman" w:hAnsi="Arial" w:cs="Arial"/>
@@ -1426,12 +1701,56 @@
           <w:lang w:val="it-IT" w:eastAsia="it-IT"/>
           <w14:ligatures w14:val="none"/>
         </w:rPr>
-        <w:t>framework di gradient boosting progettato per l'addestramento distribuito ed efficiente di modelli di apprendimento automatico su larga scala.</w:t>
-      </w:r>
-    </w:p>
-    <w:p>
-      <w:pPr>
-        <w:pStyle w:val="ListParagraph"/>
+        <w:t xml:space="preserve">framework di </w:t>
+      </w:r>
+      <w:proofErr w:type="spellStart"/>
+      <w:r>
+        <w:rPr>
+          <w:rFonts w:ascii="Arial" w:eastAsia="Times New Roman" w:hAnsi="Arial" w:cs="Arial"/>
+          <w:color w:val="222222"/>
+          <w:kern w:val="0"/>
+          <w:lang w:val="it-IT" w:eastAsia="it-IT"/>
+          <w14:ligatures w14:val="none"/>
+        </w:rPr>
+        <w:t>gradient</w:t>
+      </w:r>
+      <w:proofErr w:type="spellEnd"/>
+      <w:r>
+        <w:rPr>
+          <w:rFonts w:ascii="Arial" w:eastAsia="Times New Roman" w:hAnsi="Arial" w:cs="Arial"/>
+          <w:color w:val="222222"/>
+          <w:kern w:val="0"/>
+          <w:lang w:val="it-IT" w:eastAsia="it-IT"/>
+          <w14:ligatures w14:val="none"/>
+        </w:rPr>
+        <w:t xml:space="preserve"> </w:t>
+      </w:r>
+      <w:proofErr w:type="spellStart"/>
+      <w:r>
+        <w:rPr>
+          <w:rFonts w:ascii="Arial" w:eastAsia="Times New Roman" w:hAnsi="Arial" w:cs="Arial"/>
+          <w:color w:val="222222"/>
+          <w:kern w:val="0"/>
+          <w:lang w:val="it-IT" w:eastAsia="it-IT"/>
+          <w14:ligatures w14:val="none"/>
+        </w:rPr>
+        <w:t>boosting</w:t>
+      </w:r>
+      <w:proofErr w:type="spellEnd"/>
+      <w:r>
+        <w:rPr>
+          <w:rFonts w:ascii="Arial" w:eastAsia="Times New Roman" w:hAnsi="Arial" w:cs="Arial"/>
+          <w:color w:val="222222"/>
+          <w:kern w:val="0"/>
+          <w:lang w:val="it-IT" w:eastAsia="it-IT"/>
+          <w14:ligatures w14:val="none"/>
+        </w:rPr>
+        <w:t xml:space="preserve"> progettato per l'addestramento distribuito ed efficiente di modelli di apprendimento automatico su larga scala.</w:t>
+      </w:r>
+    </w:p>
+    <w:p>
+      <w:pPr>
+        <w:pStyle w:val="Paragrafoelenco"/>
         <w:numPr>
           <w:ilvl w:val="0"/>
           <w:numId w:val="1"/>
@@ -1446,6 +1765,7 @@
           <w14:ligatures w14:val="none"/>
         </w:rPr>
       </w:pPr>
+      <w:proofErr w:type="spellStart"/>
       <w:r>
         <w:rPr>
           <w:rFonts w:ascii="Arial" w:eastAsia="Times New Roman" w:hAnsi="Arial" w:cs="Arial"/>
@@ -1456,6 +1776,7 @@
         </w:rPr>
         <w:t>skforecast</w:t>
       </w:r>
+      <w:proofErr w:type="spellEnd"/>
       <w:r>
         <w:rPr>
           <w:rFonts w:ascii="Arial" w:eastAsia="Times New Roman" w:hAnsi="Arial" w:cs="Arial"/>
@@ -1497,7 +1818,7 @@
           <w:bCs/>
           <w:color w:val="222222"/>
           <w:kern w:val="0"/>
-          <w:lang w:val="en-US" w:eastAsia="it-IT"/>
+          <w:lang w:val="it-IT" w:eastAsia="it-IT"/>
           <w14:ligatures w14:val="none"/>
         </w:rPr>
       </w:pPr>
@@ -1547,7 +1868,51 @@
           <w:lang w:val="it-IT" w:eastAsia="it-IT"/>
           <w14:ligatures w14:val="none"/>
         </w:rPr>
-        <w:t>un’applicazione Software-as-a-Servive clou</w:t>
+        <w:t>un’applicazione Software-</w:t>
+      </w:r>
+      <w:proofErr w:type="spellStart"/>
+      <w:r>
+        <w:rPr>
+          <w:rFonts w:ascii="Arial" w:eastAsia="Times New Roman" w:hAnsi="Arial" w:cs="Arial"/>
+          <w:color w:val="222222"/>
+          <w:kern w:val="0"/>
+          <w:lang w:val="it-IT" w:eastAsia="it-IT"/>
+          <w14:ligatures w14:val="none"/>
+        </w:rPr>
+        <w:t>as</w:t>
+      </w:r>
+      <w:proofErr w:type="spellEnd"/>
+      <w:r>
+        <w:rPr>
+          <w:rFonts w:ascii="Arial" w:eastAsia="Times New Roman" w:hAnsi="Arial" w:cs="Arial"/>
+          <w:color w:val="222222"/>
+          <w:kern w:val="0"/>
+          <w:lang w:val="it-IT" w:eastAsia="it-IT"/>
+          <w14:ligatures w14:val="none"/>
+        </w:rPr>
+        <w:t>-a-</w:t>
+      </w:r>
+      <w:proofErr w:type="spellStart"/>
+      <w:r>
+        <w:rPr>
+          <w:rFonts w:ascii="Arial" w:eastAsia="Times New Roman" w:hAnsi="Arial" w:cs="Arial"/>
+          <w:color w:val="222222"/>
+          <w:kern w:val="0"/>
+          <w:lang w:val="it-IT" w:eastAsia="it-IT"/>
+          <w14:ligatures w14:val="none"/>
+        </w:rPr>
+        <w:t>Servive</w:t>
+      </w:r>
+      <w:proofErr w:type="spellEnd"/>
+      <w:r>
+        <w:rPr>
+          <w:rFonts w:ascii="Arial" w:eastAsia="Times New Roman" w:hAnsi="Arial" w:cs="Arial"/>
+          <w:color w:val="222222"/>
+          <w:kern w:val="0"/>
+          <w:lang w:val="it-IT" w:eastAsia="it-IT"/>
+          <w14:ligatures w14:val="none"/>
+        </w:rPr>
+        <w:t xml:space="preserve"> clou</w:t>
       </w:r>
       <w:r>
         <w:rPr>
@@ -1612,7 +1977,6 @@
           <w:kern w:val="0"/>
           <w:lang w:val="it-IT" w:eastAsia="it-IT"/>
         </w:rPr>
-        <w:lastRenderedPageBreak/>
         <w:drawing>
           <wp:inline distT="0" distB="0" distL="0" distR="0" wp14:anchorId="3A5AB0F6" wp14:editId="4443B36B">
             <wp:extent cx="3438935" cy="4366901"/>
@@ -1811,7 +2175,51 @@
           <w:lang w:val="it-IT" w:eastAsia="it-IT"/>
           <w14:ligatures w14:val="none"/>
         </w:rPr>
-        <w:t xml:space="preserve"> Una Bayesian search è stata implementata per </w:t>
+        <w:t xml:space="preserve"> Una </w:t>
+      </w:r>
+      <w:proofErr w:type="spellStart"/>
+      <w:r>
+        <w:rPr>
+          <w:rFonts w:ascii="Arial" w:eastAsia="Times New Roman" w:hAnsi="Arial" w:cs="Arial"/>
+          <w:color w:val="222222"/>
+          <w:kern w:val="0"/>
+          <w:lang w:val="it-IT" w:eastAsia="it-IT"/>
+          <w14:ligatures w14:val="none"/>
+        </w:rPr>
+        <w:t>Bayesian</w:t>
+      </w:r>
+      <w:proofErr w:type="spellEnd"/>
+      <w:r>
+        <w:rPr>
+          <w:rFonts w:ascii="Arial" w:eastAsia="Times New Roman" w:hAnsi="Arial" w:cs="Arial"/>
+          <w:color w:val="222222"/>
+          <w:kern w:val="0"/>
+          <w:lang w:val="it-IT" w:eastAsia="it-IT"/>
+          <w14:ligatures w14:val="none"/>
+        </w:rPr>
+        <w:t xml:space="preserve"> </w:t>
+      </w:r>
+      <w:proofErr w:type="spellStart"/>
+      <w:r>
+        <w:rPr>
+          <w:rFonts w:ascii="Arial" w:eastAsia="Times New Roman" w:hAnsi="Arial" w:cs="Arial"/>
+          <w:color w:val="222222"/>
+          <w:kern w:val="0"/>
+          <w:lang w:val="it-IT" w:eastAsia="it-IT"/>
+          <w14:ligatures w14:val="none"/>
+        </w:rPr>
+        <w:t>search</w:t>
+      </w:r>
+      <w:proofErr w:type="spellEnd"/>
+      <w:r>
+        <w:rPr>
+          <w:rFonts w:ascii="Arial" w:eastAsia="Times New Roman" w:hAnsi="Arial" w:cs="Arial"/>
+          <w:color w:val="222222"/>
+          <w:kern w:val="0"/>
+          <w:lang w:val="it-IT" w:eastAsia="it-IT"/>
+          <w14:ligatures w14:val="none"/>
+        </w:rPr>
+        <w:t xml:space="preserve"> è stata implementata per </w:t>
       </w:r>
       <w:r>
         <w:rPr>
@@ -2052,6 +2460,7 @@
           <w:kern w:val="0"/>
           <w:lang w:val="it-IT" w:eastAsia="it-IT"/>
         </w:rPr>
+        <w:lastRenderedPageBreak/>
         <w:drawing>
           <wp:inline distT="0" distB="0" distL="0" distR="0" wp14:anchorId="6C66F8AF" wp14:editId="455F451D">
             <wp:extent cx="5080000" cy="2540000"/>
@@ -2097,7 +2506,7 @@
     </w:p>
     <w:p>
       <w:pPr>
-        <w:pStyle w:val="Caption"/>
+        <w:pStyle w:val="Didascalia"/>
         <w:jc w:val="center"/>
         <w:rPr>
           <w:rFonts w:ascii="Arial" w:eastAsia="Times New Roman" w:hAnsi="Arial" w:cs="Arial"/>
@@ -2173,7 +2582,6 @@
           <w:lang w:val="it-IT" w:eastAsia="it-IT"/>
           <w14:ligatures w14:val="none"/>
         </w:rPr>
-        <w:lastRenderedPageBreak/>
         <w:t>Questo risultato preliminare può essere migliorato</w:t>
       </w:r>
       <w:r>
@@ -2236,15 +2644,27 @@
         </w:rPr>
         <w:t xml:space="preserve"> </w:t>
       </w:r>
-      <w:r>
-        <w:rPr>
-          <w:rFonts w:ascii="Arial" w:eastAsia="Times New Roman" w:hAnsi="Arial" w:cs="Arial"/>
-          <w:color w:val="222222"/>
-          <w:kern w:val="0"/>
-          <w:lang w:val="it-IT" w:eastAsia="it-IT"/>
-          <w14:ligatures w14:val="none"/>
-        </w:rPr>
-        <w:t>Continual learning e online learning saranno poi implementati per favorire la scalabilità a numerose strutture ospedaliere/sanitarie.</w:t>
+      <w:proofErr w:type="spellStart"/>
+      <w:r>
+        <w:rPr>
+          <w:rFonts w:ascii="Arial" w:eastAsia="Times New Roman" w:hAnsi="Arial" w:cs="Arial"/>
+          <w:color w:val="222222"/>
+          <w:kern w:val="0"/>
+          <w:lang w:val="it-IT" w:eastAsia="it-IT"/>
+          <w14:ligatures w14:val="none"/>
+        </w:rPr>
+        <w:t>Continual</w:t>
+      </w:r>
+      <w:proofErr w:type="spellEnd"/>
+      <w:r>
+        <w:rPr>
+          <w:rFonts w:ascii="Arial" w:eastAsia="Times New Roman" w:hAnsi="Arial" w:cs="Arial"/>
+          <w:color w:val="222222"/>
+          <w:kern w:val="0"/>
+          <w:lang w:val="it-IT" w:eastAsia="it-IT"/>
+          <w14:ligatures w14:val="none"/>
+        </w:rPr>
+        <w:t xml:space="preserve"> learning e online learning saranno poi implementati per favorire la scalabilità a numerose strutture ospedaliere/sanitarie.</w:t>
       </w:r>
       <w:r>
         <w:rPr>
@@ -2274,8 +2694,20 @@
           <w:lang w:val="it-IT" w:eastAsia="it-IT"/>
           <w14:ligatures w14:val="none"/>
         </w:rPr>
-        <w:t>web application</w:t>
-      </w:r>
+        <w:t xml:space="preserve">web </w:t>
+      </w:r>
+      <w:proofErr w:type="spellStart"/>
+      <w:r>
+        <w:rPr>
+          <w:rFonts w:ascii="Arial" w:eastAsia="Times New Roman" w:hAnsi="Arial" w:cs="Arial"/>
+          <w:color w:val="222222"/>
+          <w:kern w:val="0"/>
+          <w:lang w:val="it-IT" w:eastAsia="it-IT"/>
+          <w14:ligatures w14:val="none"/>
+        </w:rPr>
+        <w:t>application</w:t>
+      </w:r>
+      <w:proofErr w:type="spellEnd"/>
       <w:r>
         <w:rPr>
           <w:rFonts w:ascii="Arial" w:eastAsia="Times New Roman" w:hAnsi="Arial" w:cs="Arial"/>
@@ -2918,17 +3350,17 @@
     <w:lsdException w:name="Unresolved Mention" w:semiHidden="1" w:unhideWhenUsed="1"/>
     <w:lsdException w:name="Smart Link" w:semiHidden="1" w:unhideWhenUsed="1"/>
   </w:latentStyles>
-  <w:style w:type="paragraph" w:default="1" w:styleId="Normal">
+  <w:style w:type="paragraph" w:default="1" w:styleId="Normale">
     <w:name w:val="Normal"/>
     <w:qFormat/>
     <w:rPr>
       <w:lang w:val="en-GB"/>
     </w:rPr>
   </w:style>
-  <w:style w:type="paragraph" w:styleId="Heading1">
+  <w:style w:type="paragraph" w:styleId="Titolo1">
     <w:name w:val="heading 1"/>
-    <w:basedOn w:val="Normal"/>
-    <w:link w:val="Heading1Char"/>
+    <w:basedOn w:val="Normale"/>
+    <w:link w:val="Titolo1Carattere"/>
     <w:uiPriority w:val="9"/>
     <w:qFormat/>
     <w:rsid w:val="00084694"/>
@@ -2947,12 +3379,13 @@
       <w14:ligatures w14:val="none"/>
     </w:rPr>
   </w:style>
-  <w:style w:type="character" w:default="1" w:styleId="DefaultParagraphFont">
+  <w:style w:type="character" w:default="1" w:styleId="Carpredefinitoparagrafo">
     <w:name w:val="Default Paragraph Font"/>
     <w:uiPriority w:val="1"/>
+    <w:semiHidden/>
     <w:unhideWhenUsed/>
   </w:style>
-  <w:style w:type="table" w:default="1" w:styleId="TableNormal">
+  <w:style w:type="table" w:default="1" w:styleId="Tabellanormale">
     <w:name w:val="Normal Table"/>
     <w:uiPriority w:val="99"/>
     <w:semiHidden/>
@@ -2967,16 +3400,16 @@
       </w:tblCellMar>
     </w:tblPr>
   </w:style>
-  <w:style w:type="numbering" w:default="1" w:styleId="NoList">
+  <w:style w:type="numbering" w:default="1" w:styleId="Nessunelenco">
     <w:name w:val="No List"/>
     <w:uiPriority w:val="99"/>
     <w:semiHidden/>
     <w:unhideWhenUsed/>
   </w:style>
-  <w:style w:type="character" w:customStyle="1" w:styleId="Heading1Char">
-    <w:name w:val="Heading 1 Char"/>
-    <w:basedOn w:val="DefaultParagraphFont"/>
-    <w:link w:val="Heading1"/>
+  <w:style w:type="character" w:customStyle="1" w:styleId="Titolo1Carattere">
+    <w:name w:val="Titolo 1 Carattere"/>
+    <w:basedOn w:val="Carpredefinitoparagrafo"/>
+    <w:link w:val="Titolo1"/>
     <w:uiPriority w:val="9"/>
     <w:rsid w:val="00084694"/>
     <w:rPr>
@@ -2990,10 +3423,10 @@
       <w14:ligatures w14:val="none"/>
     </w:rPr>
   </w:style>
-  <w:style w:type="paragraph" w:styleId="Caption">
+  <w:style w:type="paragraph" w:styleId="Didascalia">
     <w:name w:val="caption"/>
-    <w:basedOn w:val="Normal"/>
-    <w:next w:val="Normal"/>
+    <w:basedOn w:val="Normale"/>
+    <w:next w:val="Normale"/>
     <w:uiPriority w:val="35"/>
     <w:unhideWhenUsed/>
     <w:qFormat/>
@@ -3009,9 +3442,9 @@
       <w:szCs w:val="18"/>
     </w:rPr>
   </w:style>
-  <w:style w:type="character" w:styleId="PlaceholderText">
+  <w:style w:type="character" w:styleId="Testosegnaposto">
     <w:name w:val="Placeholder Text"/>
-    <w:basedOn w:val="DefaultParagraphFont"/>
+    <w:basedOn w:val="Carpredefinitoparagrafo"/>
     <w:uiPriority w:val="99"/>
     <w:semiHidden/>
     <w:rsid w:val="00110C1E"/>
@@ -3019,9 +3452,9 @@
       <w:color w:val="666666"/>
     </w:rPr>
   </w:style>
-  <w:style w:type="paragraph" w:styleId="ListParagraph">
+  <w:style w:type="paragraph" w:styleId="Paragrafoelenco">
     <w:name w:val="List Paragraph"/>
-    <w:basedOn w:val="Normal"/>
+    <w:basedOn w:val="Normale"/>
     <w:uiPriority w:val="34"/>
     <w:qFormat/>
     <w:rsid w:val="007771E1"/>

</xml_diff>